<commit_message>
Gastric cancer, not breast
</commit_message>
<xml_diff>
--- a/LSSDS SOW.docx
+++ b/LSSDS SOW.docx
@@ -51,7 +51,7 @@
           <w:rFonts w:ascii="Palatino Linotype" w:hAnsi="Palatino Linotype"/>
           <w:b/>
         </w:rPr>
-        <w:t xml:space="preserve"> Breast Cancer Imaging</w:t>
+        <w:t xml:space="preserve"> Cancer Imaging</w:t>
       </w:r>
     </w:p>
     <w:p>
@@ -338,77 +338,89 @@
         <w:rPr>
           <w:rFonts w:ascii="Palatino Linotype" w:hAnsi="Palatino Linotype"/>
         </w:rPr>
-        <w:t>Samples were obtained 80 Chilean patients from National Cancer Institute and the</w:t>
-      </w:r>
-      <w:r>
-        <w:rPr>
-          <w:rFonts w:ascii="Palatino Linotype" w:hAnsi="Palatino Linotype"/>
-        </w:rPr>
-        <w:t xml:space="preserve"> tissue </w:t>
-      </w:r>
-      <w:r>
-        <w:rPr>
-          <w:rFonts w:ascii="Palatino Linotype" w:hAnsi="Palatino Linotype"/>
-        </w:rPr>
-        <w:t>was</w:t>
-      </w:r>
-      <w:r>
-        <w:rPr>
-          <w:rFonts w:ascii="Palatino Linotype" w:hAnsi="Palatino Linotype"/>
-        </w:rPr>
-        <w:t xml:space="preserve"> cut, stained for cell structure and </w:t>
-      </w:r>
-      <w:r>
-        <w:rPr>
-          <w:rFonts w:ascii="Palatino Linotype" w:hAnsi="Palatino Linotype"/>
-          <w:i/>
-        </w:rPr>
-        <w:t>Her2</w:t>
-      </w:r>
-      <w:r>
-        <w:rPr>
-          <w:rFonts w:ascii="Palatino Linotype" w:hAnsi="Palatino Linotype"/>
-        </w:rPr>
-        <w:t xml:space="preserve">, and put onto microscopy slides. </w:t>
-      </w:r>
-      <w:r>
-        <w:rPr>
-          <w:rFonts w:ascii="Palatino Linotype" w:hAnsi="Palatino Linotype"/>
-        </w:rPr>
-        <w:t xml:space="preserve">Large numbers of slides were scanned by a microscope and loaded onto proprietary software. Individual cells were identified in these images and must be classified into 3+, 2, 1, or 0 based on severity. </w:t>
-      </w:r>
-    </w:p>
-    <w:p>
-      <w:pPr>
-        <w:rPr>
-          <w:rFonts w:ascii="Palatino Linotype" w:hAnsi="Palatino Linotype"/>
-        </w:rPr>
-      </w:pPr>
-    </w:p>
-    <w:p>
-      <w:pPr>
-        <w:rPr>
-          <w:rFonts w:ascii="Palatino Linotype" w:hAnsi="Palatino Linotype"/>
-          <w:b/>
-        </w:rPr>
-      </w:pPr>
-      <w:r>
-        <w:rPr>
-          <w:rFonts w:ascii="Palatino Linotype" w:hAnsi="Palatino Linotype"/>
-          <w:b/>
-        </w:rPr>
-        <w:t>Problem statement</w:t>
-      </w:r>
-    </w:p>
-    <w:p>
-      <w:pPr>
-        <w:rPr>
-          <w:rFonts w:ascii="Palatino Linotype" w:hAnsi="Palatino Linotype"/>
-          <w:b/>
-        </w:rPr>
-      </w:pPr>
+        <w:t xml:space="preserve">Samples were obtained 80 Chilean patients from National Cancer Institute and the </w:t>
+      </w:r>
+      <w:r>
+        <w:rPr>
+          <w:rFonts w:ascii="Palatino Linotype" w:hAnsi="Palatino Linotype"/>
+        </w:rPr>
+        <w:t xml:space="preserve">gastric cancer biopsy </w:t>
+      </w:r>
+      <w:r>
+        <w:rPr>
+          <w:rFonts w:ascii="Palatino Linotype" w:hAnsi="Palatino Linotype"/>
+        </w:rPr>
+        <w:t>tissue</w:t>
+      </w:r>
+      <w:r>
+        <w:rPr>
+          <w:rFonts w:ascii="Palatino Linotype" w:hAnsi="Palatino Linotype"/>
+        </w:rPr>
+        <w:t>s</w:t>
+      </w:r>
+      <w:r>
+        <w:rPr>
+          <w:rFonts w:ascii="Palatino Linotype" w:hAnsi="Palatino Linotype"/>
+        </w:rPr>
+        <w:t xml:space="preserve"> </w:t>
+      </w:r>
+      <w:r>
+        <w:rPr>
+          <w:rFonts w:ascii="Palatino Linotype" w:hAnsi="Palatino Linotype"/>
+        </w:rPr>
+        <w:t>were</w:t>
+      </w:r>
       <w:bookmarkStart w:id="0" w:name="_GoBack"/>
       <w:bookmarkEnd w:id="0"/>
+      <w:r>
+        <w:rPr>
+          <w:rFonts w:ascii="Palatino Linotype" w:hAnsi="Palatino Linotype"/>
+        </w:rPr>
+        <w:t xml:space="preserve"> cut, stained for cell structure and </w:t>
+      </w:r>
+      <w:r>
+        <w:rPr>
+          <w:rFonts w:ascii="Palatino Linotype" w:hAnsi="Palatino Linotype"/>
+          <w:i/>
+        </w:rPr>
+        <w:t>Her2</w:t>
+      </w:r>
+      <w:r>
+        <w:rPr>
+          <w:rFonts w:ascii="Palatino Linotype" w:hAnsi="Palatino Linotype"/>
+        </w:rPr>
+        <w:t xml:space="preserve">, and put onto microscopy slides. Large numbers of slides were scanned by a microscope and loaded onto proprietary software. Individual cells were identified in these images and must be classified into 3+, 2, 1, or 0 based on severity. </w:t>
+      </w:r>
+    </w:p>
+    <w:p>
+      <w:pPr>
+        <w:rPr>
+          <w:rFonts w:ascii="Palatino Linotype" w:hAnsi="Palatino Linotype"/>
+        </w:rPr>
+      </w:pPr>
+    </w:p>
+    <w:p>
+      <w:pPr>
+        <w:rPr>
+          <w:rFonts w:ascii="Palatino Linotype" w:hAnsi="Palatino Linotype"/>
+          <w:b/>
+        </w:rPr>
+      </w:pPr>
+      <w:r>
+        <w:rPr>
+          <w:rFonts w:ascii="Palatino Linotype" w:hAnsi="Palatino Linotype"/>
+          <w:b/>
+        </w:rPr>
+        <w:t>Problem statement</w:t>
+      </w:r>
+    </w:p>
+    <w:p>
+      <w:pPr>
+        <w:rPr>
+          <w:rFonts w:ascii="Palatino Linotype" w:hAnsi="Palatino Linotype"/>
+          <w:b/>
+        </w:rPr>
+      </w:pPr>
     </w:p>
     <w:p>
       <w:pPr>

</xml_diff>

<commit_message>
Filling out the goals section
</commit_message>
<xml_diff>
--- a/LSSDS SOW.docx
+++ b/LSSDS SOW.docx
@@ -192,16 +192,8 @@
               <w:rPr>
                 <w:rFonts w:ascii="Palatino Linotype" w:hAnsi="Palatino Linotype"/>
               </w:rPr>
-              <w:t xml:space="preserve"> Cortes </w:t>
+              <w:t xml:space="preserve"> Cortes Zuleta</w:t>
             </w:r>
-            <w:proofErr w:type="spellStart"/>
-            <w:r>
-              <w:rPr>
-                <w:rFonts w:ascii="Palatino Linotype" w:hAnsi="Palatino Linotype"/>
-              </w:rPr>
-              <w:t>Zuleta</w:t>
-            </w:r>
-            <w:proofErr w:type="spellEnd"/>
             <w:r>
               <w:rPr>
                 <w:rFonts w:ascii="Palatino Linotype" w:hAnsi="Palatino Linotype"/>
@@ -370,26 +362,308 @@
         </w:rPr>
         <w:t>were</w:t>
       </w:r>
+      <w:r>
+        <w:rPr>
+          <w:rFonts w:ascii="Palatino Linotype" w:hAnsi="Palatino Linotype"/>
+        </w:rPr>
+        <w:t xml:space="preserve"> cut, stained for cell structure and </w:t>
+      </w:r>
+      <w:r>
+        <w:rPr>
+          <w:rFonts w:ascii="Palatino Linotype" w:hAnsi="Palatino Linotype"/>
+          <w:i/>
+        </w:rPr>
+        <w:t>Her2</w:t>
+      </w:r>
+      <w:r>
+        <w:rPr>
+          <w:rFonts w:ascii="Palatino Linotype" w:hAnsi="Palatino Linotype"/>
+        </w:rPr>
+        <w:t xml:space="preserve">, and put onto microscopy slides. Large numbers of slides were scanned by a microscope and loaded onto proprietary software. Individual cells were identified in these images and must be classified into 3+, 2, 1, or 0 based on severity. </w:t>
+      </w:r>
+    </w:p>
+    <w:p>
+      <w:pPr>
+        <w:rPr>
+          <w:rFonts w:ascii="Palatino Linotype" w:hAnsi="Palatino Linotype"/>
+        </w:rPr>
+      </w:pPr>
+    </w:p>
+    <w:p>
+      <w:pPr>
+        <w:rPr>
+          <w:rFonts w:ascii="Palatino Linotype" w:hAnsi="Palatino Linotype"/>
+          <w:b/>
+        </w:rPr>
+      </w:pPr>
+      <w:r>
+        <w:rPr>
+          <w:rFonts w:ascii="Palatino Linotype" w:hAnsi="Palatino Linotype"/>
+          <w:b/>
+        </w:rPr>
+        <w:t>Problem statement</w:t>
+      </w:r>
+    </w:p>
+    <w:p>
+      <w:pPr>
+        <w:rPr>
+          <w:rFonts w:ascii="Palatino Linotype" w:hAnsi="Palatino Linotype"/>
+          <w:b/>
+        </w:rPr>
+      </w:pPr>
+    </w:p>
+    <w:p>
+      <w:pPr>
+        <w:rPr>
+          <w:rFonts w:ascii="Palatino Linotype" w:hAnsi="Palatino Linotype"/>
+          <w:u w:val="single"/>
+        </w:rPr>
+      </w:pPr>
+      <w:r>
+        <w:rPr>
+          <w:rFonts w:ascii="Palatino Linotype" w:hAnsi="Palatino Linotype"/>
+          <w:u w:val="single"/>
+        </w:rPr>
+        <w:t>Goal:</w:t>
+      </w:r>
+    </w:p>
+    <w:p>
+      <w:pPr>
+        <w:rPr>
+          <w:rFonts w:ascii="Palatino Linotype" w:hAnsi="Palatino Linotype"/>
+        </w:rPr>
+      </w:pPr>
+      <w:r>
+        <w:rPr>
+          <w:rFonts w:ascii="Palatino Linotype" w:hAnsi="Palatino Linotype"/>
+        </w:rPr>
+        <w:t xml:space="preserve">First, the images must be preprocessed to become appropriate inputs into Python. Images are stored in a proprietary file type and are each about </w:t>
+      </w:r>
+      <w:r>
+        <w:rPr>
+          <w:rFonts w:ascii="Palatino Linotype" w:hAnsi="Palatino Linotype"/>
+        </w:rPr>
+        <w:t>20</w:t>
+      </w:r>
+      <w:r>
+        <w:rPr>
+          <w:rFonts w:ascii="Palatino Linotype" w:hAnsi="Palatino Linotype"/>
+        </w:rPr>
+        <w:t>-30</w:t>
+      </w:r>
+      <w:r>
+        <w:rPr>
+          <w:rFonts w:ascii="Palatino Linotype" w:hAnsi="Palatino Linotype"/>
+        </w:rPr>
+        <w:t xml:space="preserve">GB </w:t>
+      </w:r>
+      <w:r>
+        <w:rPr>
+          <w:rFonts w:ascii="Palatino Linotype" w:hAnsi="Palatino Linotype"/>
+        </w:rPr>
+        <w:t xml:space="preserve">2-dimensional </w:t>
+      </w:r>
+      <w:r>
+        <w:rPr>
+          <w:rFonts w:ascii="Palatino Linotype" w:hAnsi="Palatino Linotype"/>
+        </w:rPr>
+        <w:t>images</w:t>
+      </w:r>
+      <w:r>
+        <w:rPr>
+          <w:rFonts w:ascii="Palatino Linotype" w:hAnsi="Palatino Linotype"/>
+        </w:rPr>
+        <w:t xml:space="preserve">. </w:t>
+      </w:r>
+      <w:r>
+        <w:rPr>
+          <w:rFonts w:ascii="Palatino Linotype" w:hAnsi="Palatino Linotype"/>
+        </w:rPr>
+        <w:t xml:space="preserve">To ease calculations the images may also be segmented into individual images. </w:t>
+      </w:r>
+      <w:r>
+        <w:rPr>
+          <w:rFonts w:ascii="Palatino Linotype" w:hAnsi="Palatino Linotype"/>
+        </w:rPr>
+        <w:t xml:space="preserve"> </w:t>
+      </w:r>
+    </w:p>
+    <w:p>
+      <w:pPr>
+        <w:rPr>
+          <w:rFonts w:ascii="Palatino Linotype" w:hAnsi="Palatino Linotype"/>
+        </w:rPr>
+      </w:pPr>
+    </w:p>
+    <w:p>
+      <w:pPr>
+        <w:rPr>
+          <w:rFonts w:ascii="Palatino Linotype" w:hAnsi="Palatino Linotype"/>
+        </w:rPr>
+      </w:pPr>
+      <w:r>
+        <w:rPr>
+          <w:rFonts w:ascii="Palatino Linotype" w:hAnsi="Palatino Linotype"/>
+        </w:rPr>
+        <w:t>Next, regions of interest will be i</w:t>
+      </w:r>
+      <w:r>
+        <w:rPr>
+          <w:rFonts w:ascii="Palatino Linotype" w:hAnsi="Palatino Linotype"/>
+        </w:rPr>
+        <w:t>dentifi</w:t>
+      </w:r>
+      <w:r>
+        <w:rPr>
+          <w:rFonts w:ascii="Palatino Linotype" w:hAnsi="Palatino Linotype"/>
+        </w:rPr>
+        <w:t>ed</w:t>
+      </w:r>
+      <w:r>
+        <w:rPr>
+          <w:rFonts w:ascii="Palatino Linotype" w:hAnsi="Palatino Linotype"/>
+        </w:rPr>
+        <w:t xml:space="preserve"> among </w:t>
+      </w:r>
+      <w:r>
+        <w:rPr>
+          <w:rFonts w:ascii="Palatino Linotype" w:hAnsi="Palatino Linotype"/>
+        </w:rPr>
+        <w:t xml:space="preserve">the </w:t>
+      </w:r>
+      <w:r>
+        <w:rPr>
+          <w:rFonts w:ascii="Palatino Linotype" w:hAnsi="Palatino Linotype"/>
+        </w:rPr>
+        <w:t>sparse tissue sample</w:t>
+      </w:r>
+      <w:r>
+        <w:rPr>
+          <w:rFonts w:ascii="Palatino Linotype" w:hAnsi="Palatino Linotype"/>
+        </w:rPr>
+        <w:t>s. The slides</w:t>
+      </w:r>
+      <w:r>
+        <w:rPr>
+          <w:rFonts w:ascii="Palatino Linotype" w:hAnsi="Palatino Linotype"/>
+        </w:rPr>
+        <w:t xml:space="preserve"> have regions dense with cells (indicated with blue). Cancerous cells are indicated by an outline of brown, indicating where </w:t>
+      </w:r>
+      <w:r>
+        <w:rPr>
+          <w:rFonts w:ascii="Palatino Linotype" w:hAnsi="Palatino Linotype"/>
+          <w:i/>
+        </w:rPr>
+        <w:t>Her2</w:t>
+      </w:r>
+      <w:r>
+        <w:rPr>
+          <w:rFonts w:ascii="Palatino Linotype" w:hAnsi="Palatino Linotype"/>
+        </w:rPr>
+        <w:t xml:space="preserve"> is located. The intensity of the color and the percentage of blue/brown cells versus total cells will differentiate the image categories. </w:t>
+      </w:r>
+    </w:p>
+    <w:p>
+      <w:pPr>
+        <w:rPr>
+          <w:rFonts w:ascii="Palatino Linotype" w:hAnsi="Palatino Linotype"/>
+        </w:rPr>
+      </w:pPr>
+    </w:p>
+    <w:p>
+      <w:pPr>
+        <w:rPr>
+          <w:rFonts w:ascii="Palatino Linotype" w:hAnsi="Palatino Linotype"/>
+        </w:rPr>
+      </w:pPr>
+      <w:r>
+        <w:rPr>
+          <w:rFonts w:ascii="Palatino Linotype" w:hAnsi="Palatino Linotype"/>
+        </w:rPr>
+        <w:t>Classification of images into multiple groups using machine learning</w:t>
+      </w:r>
+      <w:r>
+        <w:rPr>
+          <w:rFonts w:ascii="Palatino Linotype" w:hAnsi="Palatino Linotype"/>
+        </w:rPr>
+        <w:t>. Different methods will be investigated, including neural networks, to determine which is the most appropriate for categorization of the imaging data into multiple classes. Quantitative data will have to be extracted from the images.</w:t>
+      </w:r>
       <w:bookmarkStart w:id="0" w:name="_GoBack"/>
       <w:bookmarkEnd w:id="0"/>
-      <w:r>
-        <w:rPr>
-          <w:rFonts w:ascii="Palatino Linotype" w:hAnsi="Palatino Linotype"/>
-        </w:rPr>
-        <w:t xml:space="preserve"> cut, stained for cell structure and </w:t>
-      </w:r>
-      <w:r>
-        <w:rPr>
-          <w:rFonts w:ascii="Palatino Linotype" w:hAnsi="Palatino Linotype"/>
-          <w:i/>
-        </w:rPr>
-        <w:t>Her2</w:t>
-      </w:r>
-      <w:r>
-        <w:rPr>
-          <w:rFonts w:ascii="Palatino Linotype" w:hAnsi="Palatino Linotype"/>
-        </w:rPr>
-        <w:t xml:space="preserve">, and put onto microscopy slides. Large numbers of slides were scanned by a microscope and loaded onto proprietary software. Individual cells were identified in these images and must be classified into 3+, 2, 1, or 0 based on severity. </w:t>
+    </w:p>
+    <w:p>
+      <w:pPr>
+        <w:rPr>
+          <w:rFonts w:ascii="Palatino Linotype" w:hAnsi="Palatino Linotype"/>
+        </w:rPr>
+      </w:pPr>
+    </w:p>
+    <w:p>
+      <w:pPr>
+        <w:rPr>
+          <w:rFonts w:ascii="Palatino Linotype" w:hAnsi="Palatino Linotype"/>
+          <w:u w:val="single"/>
+        </w:rPr>
+      </w:pPr>
+      <w:r>
+        <w:rPr>
+          <w:rFonts w:ascii="Palatino Linotype" w:hAnsi="Palatino Linotype"/>
+          <w:u w:val="single"/>
+        </w:rPr>
+        <w:t>Resources available</w:t>
+      </w:r>
+      <w:r>
+        <w:rPr>
+          <w:rFonts w:ascii="Palatino Linotype" w:hAnsi="Palatino Linotype"/>
+          <w:u w:val="single"/>
+        </w:rPr>
+        <w:t>:</w:t>
+      </w:r>
+    </w:p>
+    <w:p>
+      <w:pPr>
+        <w:rPr>
+          <w:rFonts w:ascii="Palatino Linotype" w:hAnsi="Palatino Linotype"/>
+        </w:rPr>
+      </w:pPr>
+      <w:r>
+        <w:rPr>
+          <w:rFonts w:ascii="Palatino Linotype" w:hAnsi="Palatino Linotype"/>
+        </w:rPr>
+        <w:t>Cancer tissue data</w:t>
+      </w:r>
+      <w:r>
+        <w:rPr>
+          <w:rFonts w:ascii="Palatino Linotype" w:hAnsi="Palatino Linotype"/>
+        </w:rPr>
+        <w:t xml:space="preserve"> and software for viewing</w:t>
+      </w:r>
+    </w:p>
+    <w:p>
+      <w:pPr>
+        <w:rPr>
+          <w:rFonts w:ascii="Palatino Linotype" w:hAnsi="Palatino Linotype"/>
+        </w:rPr>
+      </w:pPr>
+      <w:r>
+        <w:rPr>
+          <w:rFonts w:ascii="Palatino Linotype" w:hAnsi="Palatino Linotype"/>
+        </w:rPr>
+        <w:lastRenderedPageBreak/>
+        <w:t>Good internet at all times</w:t>
+      </w:r>
+    </w:p>
+    <w:p>
+      <w:pPr>
+        <w:rPr>
+          <w:rFonts w:ascii="Palatino Linotype" w:hAnsi="Palatino Linotype"/>
+        </w:rPr>
+      </w:pPr>
+      <w:r>
+        <w:rPr>
+          <w:rFonts w:ascii="Palatino Linotype" w:hAnsi="Palatino Linotype"/>
+        </w:rPr>
+        <w:t>High performance cluster</w:t>
       </w:r>
     </w:p>
     <w:p>
@@ -411,7 +685,7 @@
           <w:rFonts w:ascii="Palatino Linotype" w:hAnsi="Palatino Linotype"/>
           <w:b/>
         </w:rPr>
-        <w:t>Problem statement</w:t>
+        <w:t>Deliverables</w:t>
       </w:r>
     </w:p>
     <w:p>
@@ -426,192 +700,40 @@
       <w:pPr>
         <w:rPr>
           <w:rFonts w:ascii="Palatino Linotype" w:hAnsi="Palatino Linotype"/>
-          <w:u w:val="single"/>
-        </w:rPr>
-      </w:pPr>
-      <w:r>
-        <w:rPr>
-          <w:rFonts w:ascii="Palatino Linotype" w:hAnsi="Palatino Linotype"/>
-          <w:u w:val="single"/>
-        </w:rPr>
-        <w:t>Goal:</w:t>
-      </w:r>
-    </w:p>
-    <w:p>
-      <w:pPr>
-        <w:rPr>
-          <w:rFonts w:ascii="Palatino Linotype" w:hAnsi="Palatino Linotype"/>
-        </w:rPr>
-      </w:pPr>
-      <w:r>
-        <w:rPr>
-          <w:rFonts w:ascii="Palatino Linotype" w:hAnsi="Palatino Linotype"/>
-        </w:rPr>
-        <w:t>Preprocessing of 20GB images</w:t>
-      </w:r>
-    </w:p>
-    <w:p>
-      <w:pPr>
-        <w:rPr>
-          <w:rFonts w:ascii="Palatino Linotype" w:hAnsi="Palatino Linotype"/>
-        </w:rPr>
-      </w:pPr>
-      <w:r>
-        <w:rPr>
-          <w:rFonts w:ascii="Palatino Linotype" w:hAnsi="Palatino Linotype"/>
-        </w:rPr>
-        <w:t>Identification of regions of interest among sparse tissue sample</w:t>
-      </w:r>
-    </w:p>
-    <w:p>
-      <w:pPr>
-        <w:rPr>
-          <w:rFonts w:ascii="Palatino Linotype" w:hAnsi="Palatino Linotype"/>
-        </w:rPr>
-      </w:pPr>
-      <w:r>
-        <w:rPr>
-          <w:rFonts w:ascii="Palatino Linotype" w:hAnsi="Palatino Linotype"/>
-        </w:rPr>
-        <w:t>Classification of images into multiple groups using machine learning</w:t>
-      </w:r>
-    </w:p>
-    <w:p>
-      <w:pPr>
-        <w:rPr>
-          <w:rFonts w:ascii="Palatino Linotype" w:hAnsi="Palatino Linotype"/>
-        </w:rPr>
-      </w:pPr>
-    </w:p>
-    <w:p>
-      <w:pPr>
-        <w:rPr>
-          <w:rFonts w:ascii="Palatino Linotype" w:hAnsi="Palatino Linotype"/>
-          <w:u w:val="single"/>
-        </w:rPr>
-      </w:pPr>
-      <w:r>
-        <w:rPr>
-          <w:rFonts w:ascii="Palatino Linotype" w:hAnsi="Palatino Linotype"/>
-          <w:u w:val="single"/>
-        </w:rPr>
-        <w:t>Resources available</w:t>
-      </w:r>
-      <w:r>
-        <w:rPr>
-          <w:rFonts w:ascii="Palatino Linotype" w:hAnsi="Palatino Linotype"/>
-          <w:u w:val="single"/>
-        </w:rPr>
-        <w:t>:</w:t>
-      </w:r>
-    </w:p>
-    <w:p>
-      <w:pPr>
-        <w:rPr>
-          <w:rFonts w:ascii="Palatino Linotype" w:hAnsi="Palatino Linotype"/>
-        </w:rPr>
-      </w:pPr>
-      <w:r>
-        <w:rPr>
-          <w:rFonts w:ascii="Palatino Linotype" w:hAnsi="Palatino Linotype"/>
-        </w:rPr>
-        <w:t>Cancer tissue data</w:t>
-      </w:r>
-    </w:p>
-    <w:p>
-      <w:pPr>
-        <w:rPr>
-          <w:rFonts w:ascii="Palatino Linotype" w:hAnsi="Palatino Linotype"/>
-        </w:rPr>
-      </w:pPr>
-      <w:r>
-        <w:rPr>
-          <w:rFonts w:ascii="Palatino Linotype" w:hAnsi="Palatino Linotype"/>
-        </w:rPr>
-        <w:t>Good internet at all times</w:t>
-      </w:r>
-    </w:p>
-    <w:p>
-      <w:pPr>
-        <w:rPr>
-          <w:rFonts w:ascii="Palatino Linotype" w:hAnsi="Palatino Linotype"/>
-        </w:rPr>
-      </w:pPr>
-      <w:r>
-        <w:rPr>
-          <w:rFonts w:ascii="Palatino Linotype" w:hAnsi="Palatino Linotype"/>
-        </w:rPr>
-        <w:t>High performance cluster</w:t>
-      </w:r>
-    </w:p>
-    <w:p>
-      <w:pPr>
-        <w:rPr>
-          <w:rFonts w:ascii="Palatino Linotype" w:hAnsi="Palatino Linotype"/>
-        </w:rPr>
-      </w:pPr>
-    </w:p>
-    <w:p>
-      <w:pPr>
+        </w:rPr>
+      </w:pPr>
+      <w:r>
+        <w:rPr>
+          <w:rFonts w:ascii="Palatino Linotype" w:hAnsi="Palatino Linotype"/>
+        </w:rPr>
+        <w:t>A working pipeline in Python to classify images into cancer groups.</w:t>
+      </w:r>
+    </w:p>
+    <w:p>
+      <w:pPr>
+        <w:rPr>
+          <w:rFonts w:ascii="Palatino Linotype" w:hAnsi="Palatino Linotype"/>
+        </w:rPr>
+      </w:pPr>
+    </w:p>
+    <w:p>
+      <w:pPr>
+        <w:rPr>
+          <w:rFonts w:ascii="Palatino Linotype" w:hAnsi="Palatino Linotype"/>
+        </w:rPr>
+      </w:pPr>
+    </w:p>
+    <w:p>
+      <w:pPr>
+        <w:rPr>
+          <w:rFonts w:ascii="Palatino Linotype" w:hAnsi="Palatino Linotype"/>
+        </w:rPr>
+      </w:pPr>
+      <w:r>
         <w:rPr>
           <w:rFonts w:ascii="Palatino Linotype" w:hAnsi="Palatino Linotype"/>
           <w:b/>
         </w:rPr>
-      </w:pPr>
-      <w:r>
-        <w:rPr>
-          <w:rFonts w:ascii="Palatino Linotype" w:hAnsi="Palatino Linotype"/>
-          <w:b/>
-        </w:rPr>
-        <w:t>Deliverables</w:t>
-      </w:r>
-    </w:p>
-    <w:p>
-      <w:pPr>
-        <w:rPr>
-          <w:rFonts w:ascii="Palatino Linotype" w:hAnsi="Palatino Linotype"/>
-          <w:b/>
-        </w:rPr>
-      </w:pPr>
-    </w:p>
-    <w:p>
-      <w:pPr>
-        <w:rPr>
-          <w:rFonts w:ascii="Palatino Linotype" w:hAnsi="Palatino Linotype"/>
-        </w:rPr>
-      </w:pPr>
-      <w:r>
-        <w:rPr>
-          <w:rFonts w:ascii="Palatino Linotype" w:hAnsi="Palatino Linotype"/>
-        </w:rPr>
-        <w:t>A working pipeline in Python to classify images into cancer groups.</w:t>
-      </w:r>
-    </w:p>
-    <w:p>
-      <w:pPr>
-        <w:rPr>
-          <w:rFonts w:ascii="Palatino Linotype" w:hAnsi="Palatino Linotype"/>
-        </w:rPr>
-      </w:pPr>
-    </w:p>
-    <w:p>
-      <w:pPr>
-        <w:rPr>
-          <w:rFonts w:ascii="Palatino Linotype" w:hAnsi="Palatino Linotype"/>
-        </w:rPr>
-      </w:pPr>
-    </w:p>
-    <w:p>
-      <w:pPr>
-        <w:rPr>
-          <w:rFonts w:ascii="Palatino Linotype" w:hAnsi="Palatino Linotype"/>
-        </w:rPr>
-      </w:pPr>
-      <w:r>
-        <w:rPr>
-          <w:rFonts w:ascii="Palatino Linotype" w:hAnsi="Palatino Linotype"/>
-          <w:b/>
-        </w:rPr>
         <w:t>Project timeline</w:t>
       </w:r>
     </w:p>
@@ -621,13 +743,414 @@
           <w:rFonts w:ascii="Palatino Linotype" w:hAnsi="Palatino Linotype"/>
         </w:rPr>
       </w:pPr>
-    </w:p>
-    <w:p>
-      <w:pPr>
-        <w:rPr>
-          <w:rFonts w:ascii="Palatino Linotype" w:hAnsi="Palatino Linotype"/>
-        </w:rPr>
-      </w:pPr>
+      <w:r>
+        <w:rPr>
+          <w:rFonts w:ascii="Palatino Linotype" w:hAnsi="Palatino Linotype"/>
+        </w:rPr>
+        <w:t>Wednesday-Friday end-of-day sessions:</w:t>
+      </w:r>
+    </w:p>
+    <w:p>
+      <w:pPr>
+        <w:rPr>
+          <w:rFonts w:ascii="Palatino Linotype" w:hAnsi="Palatino Linotype"/>
+        </w:rPr>
+      </w:pPr>
+      <w:r>
+        <w:rPr>
+          <w:rFonts w:ascii="Palatino Linotype" w:hAnsi="Palatino Linotype"/>
+        </w:rPr>
+        <w:t>Saturday:</w:t>
+      </w:r>
+    </w:p>
+    <w:p>
+      <w:pPr>
+        <w:rPr>
+          <w:rFonts w:ascii="Palatino Linotype" w:hAnsi="Palatino Linotype"/>
+        </w:rPr>
+      </w:pPr>
+      <w:r>
+        <w:rPr>
+          <w:rFonts w:ascii="Palatino Linotype" w:hAnsi="Palatino Linotype"/>
+        </w:rPr>
+        <w:t>Sunday:</w:t>
+      </w:r>
+    </w:p>
+    <w:p>
+      <w:pPr>
+        <w:rPr>
+          <w:rFonts w:ascii="Palatino Linotype" w:hAnsi="Palatino Linotype"/>
+        </w:rPr>
+      </w:pPr>
+      <w:r>
+        <w:rPr>
+          <w:rFonts w:ascii="Palatino Linotype" w:hAnsi="Palatino Linotype"/>
+        </w:rPr>
+        <w:t>Monday:</w:t>
+      </w:r>
+    </w:p>
+    <w:p>
+      <w:pPr>
+        <w:rPr>
+          <w:rFonts w:ascii="Palatino Linotype" w:hAnsi="Palatino Linotype"/>
+        </w:rPr>
+      </w:pPr>
+    </w:p>
+    <w:p>
+      <w:pPr>
+        <w:rPr>
+          <w:rFonts w:ascii="Palatino Linotype" w:hAnsi="Palatino Linotype"/>
+        </w:rPr>
+      </w:pPr>
+      <w:r>
+        <w:rPr>
+          <w:rFonts w:ascii="Palatino Linotype" w:hAnsi="Palatino Linotype"/>
+        </w:rPr>
+        <w:t>###</w:t>
+      </w:r>
+    </w:p>
+    <w:p>
+      <w:pPr>
+        <w:rPr>
+          <w:rFonts w:ascii="Palatino Linotype" w:hAnsi="Palatino Linotype"/>
+          <w:color w:val="7F7F7F" w:themeColor="text1" w:themeTint="80"/>
+        </w:rPr>
+      </w:pPr>
+      <w:r>
+        <w:rPr>
+          <w:rFonts w:ascii="Palatino Linotype" w:hAnsi="Palatino Linotype"/>
+          <w:color w:val="7F7F7F" w:themeColor="text1" w:themeTint="80"/>
+        </w:rPr>
+        <w:t>In clinical conditions, gastric samples are treated with specific compounds (HER2), that mark with c</w:t>
+      </w:r>
+      <w:r>
+        <w:rPr>
+          <w:rFonts w:ascii="Palatino Linotype" w:hAnsi="Palatino Linotype"/>
+          <w:color w:val="7F7F7F" w:themeColor="text1" w:themeTint="80"/>
+        </w:rPr>
+        <w:t xml:space="preserve">olors cancer related molecules. </w:t>
+      </w:r>
+      <w:r>
+        <w:rPr>
+          <w:rFonts w:ascii="Palatino Linotype" w:hAnsi="Palatino Linotype"/>
+          <w:color w:val="7F7F7F" w:themeColor="text1" w:themeTint="80"/>
+        </w:rPr>
+        <w:t>A known pipeline [2] is to start from a large 2D image (30 GB per image) to manually look for cells (blue center), surrounded by HER2 marks (brown), and count the number of cancer positive cells (blue center surrounded by brown) vs total cells [2]. As the % of cancer associated cells increases also the cancer “category” (0 to 3).</w:t>
+      </w:r>
+    </w:p>
+    <w:p>
+      <w:pPr>
+        <w:rPr>
+          <w:rFonts w:ascii="Palatino Linotype" w:hAnsi="Palatino Linotype"/>
+          <w:color w:val="7F7F7F" w:themeColor="text1" w:themeTint="80"/>
+        </w:rPr>
+      </w:pPr>
+    </w:p>
+    <w:p>
+      <w:pPr>
+        <w:rPr>
+          <w:rFonts w:ascii="Palatino Linotype" w:hAnsi="Palatino Linotype"/>
+          <w:color w:val="7F7F7F" w:themeColor="text1" w:themeTint="80"/>
+        </w:rPr>
+      </w:pPr>
+      <w:r>
+        <w:rPr>
+          <w:rFonts w:ascii="Palatino Linotype" w:hAnsi="Palatino Linotype"/>
+          <w:color w:val="7F7F7F" w:themeColor="text1" w:themeTint="80"/>
+        </w:rPr>
+        <w:t>Milestones:</w:t>
+      </w:r>
+    </w:p>
+    <w:p>
+      <w:pPr>
+        <w:rPr>
+          <w:rFonts w:ascii="Palatino Linotype" w:hAnsi="Palatino Linotype"/>
+          <w:color w:val="7F7F7F" w:themeColor="text1" w:themeTint="80"/>
+        </w:rPr>
+      </w:pPr>
+      <w:r>
+        <w:rPr>
+          <w:rFonts w:ascii="Palatino Linotype" w:hAnsi="Palatino Linotype"/>
+          <w:color w:val="7F7F7F" w:themeColor="text1" w:themeTint="80"/>
+        </w:rPr>
+        <w:t xml:space="preserve">- Pre-process images selecting non-blank regions </w:t>
+      </w:r>
+    </w:p>
+    <w:p>
+      <w:pPr>
+        <w:rPr>
+          <w:rFonts w:ascii="Palatino Linotype" w:hAnsi="Palatino Linotype"/>
+          <w:color w:val="7F7F7F" w:themeColor="text1" w:themeTint="80"/>
+        </w:rPr>
+      </w:pPr>
+      <w:r>
+        <w:rPr>
+          <w:rFonts w:ascii="Palatino Linotype" w:hAnsi="Palatino Linotype"/>
+          <w:color w:val="7F7F7F" w:themeColor="text1" w:themeTint="80"/>
+        </w:rPr>
+        <w:t>- Computing Regions of Interest (ROIs) associated to cells</w:t>
+      </w:r>
+    </w:p>
+    <w:p>
+      <w:pPr>
+        <w:rPr>
+          <w:rFonts w:ascii="Palatino Linotype" w:hAnsi="Palatino Linotype"/>
+          <w:color w:val="7F7F7F" w:themeColor="text1" w:themeTint="80"/>
+        </w:rPr>
+      </w:pPr>
+      <w:r>
+        <w:rPr>
+          <w:rFonts w:ascii="Palatino Linotype" w:hAnsi="Palatino Linotype"/>
+          <w:color w:val="7F7F7F" w:themeColor="text1" w:themeTint="80"/>
+        </w:rPr>
+        <w:t>- Test supervised approach for classification of ROIs using SVM and CNN with a pre-trained database</w:t>
+      </w:r>
+    </w:p>
+    <w:p>
+      <w:pPr>
+        <w:rPr>
+          <w:rFonts w:ascii="Palatino Linotype" w:hAnsi="Palatino Linotype"/>
+          <w:color w:val="7F7F7F" w:themeColor="text1" w:themeTint="80"/>
+        </w:rPr>
+      </w:pPr>
+      <w:r>
+        <w:rPr>
+          <w:rFonts w:ascii="Palatino Linotype" w:hAnsi="Palatino Linotype"/>
+          <w:color w:val="7F7F7F" w:themeColor="text1" w:themeTint="80"/>
+        </w:rPr>
+        <w:t>- Compare proposed automatic algorithms with clinical available information (known category classification)</w:t>
+      </w:r>
+    </w:p>
+    <w:p>
+      <w:pPr>
+        <w:rPr>
+          <w:rFonts w:ascii="Palatino Linotype" w:hAnsi="Palatino Linotype"/>
+          <w:color w:val="7F7F7F" w:themeColor="text1" w:themeTint="80"/>
+        </w:rPr>
+      </w:pPr>
+    </w:p>
+    <w:p>
+      <w:pPr>
+        <w:rPr>
+          <w:rFonts w:ascii="Palatino Linotype" w:hAnsi="Palatino Linotype"/>
+          <w:color w:val="7F7F7F" w:themeColor="text1" w:themeTint="80"/>
+        </w:rPr>
+      </w:pPr>
+      <w:r>
+        <w:rPr>
+          <w:rFonts w:ascii="Palatino Linotype" w:hAnsi="Palatino Linotype"/>
+          <w:color w:val="7F7F7F" w:themeColor="text1" w:themeTint="80"/>
+        </w:rPr>
+        <w:t>Resources:</w:t>
+      </w:r>
+    </w:p>
+    <w:p>
+      <w:pPr>
+        <w:rPr>
+          <w:rFonts w:ascii="Palatino Linotype" w:hAnsi="Palatino Linotype"/>
+          <w:color w:val="7F7F7F" w:themeColor="text1" w:themeTint="80"/>
+        </w:rPr>
+      </w:pPr>
+    </w:p>
+    <w:p>
+      <w:pPr>
+        <w:rPr>
+          <w:rFonts w:ascii="Palatino Linotype" w:hAnsi="Palatino Linotype"/>
+          <w:color w:val="7F7F7F" w:themeColor="text1" w:themeTint="80"/>
+        </w:rPr>
+      </w:pPr>
+      <w:r>
+        <w:rPr>
+          <w:rFonts w:ascii="Palatino Linotype" w:hAnsi="Palatino Linotype"/>
+          <w:color w:val="7F7F7F" w:themeColor="text1" w:themeTint="80"/>
+        </w:rPr>
+        <w:t>Literature:</w:t>
+      </w:r>
+    </w:p>
+    <w:p>
+      <w:pPr>
+        <w:rPr>
+          <w:rFonts w:ascii="Palatino Linotype" w:hAnsi="Palatino Linotype"/>
+          <w:color w:val="7F7F7F" w:themeColor="text1" w:themeTint="80"/>
+        </w:rPr>
+      </w:pPr>
+      <w:r>
+        <w:rPr>
+          <w:rFonts w:ascii="Palatino Linotype" w:hAnsi="Palatino Linotype"/>
+          <w:color w:val="7F7F7F" w:themeColor="text1" w:themeTint="80"/>
+        </w:rPr>
+        <w:t>•</w:t>
+      </w:r>
+      <w:r>
+        <w:rPr>
+          <w:rFonts w:ascii="Palatino Linotype" w:hAnsi="Palatino Linotype"/>
+          <w:color w:val="7F7F7F" w:themeColor="text1" w:themeTint="80"/>
+        </w:rPr>
+        <w:tab/>
+        <w:t>HER2 testing and clinical decision making in gastroesophageal adenocarcinoma: guideline from the College of American Pathologists. American journal of clinical pathology. 2016; 146 (6), 647-669.</w:t>
+      </w:r>
+    </w:p>
+    <w:p>
+      <w:pPr>
+        <w:rPr>
+          <w:rFonts w:ascii="Palatino Linotype" w:hAnsi="Palatino Linotype"/>
+          <w:color w:val="7F7F7F" w:themeColor="text1" w:themeTint="80"/>
+        </w:rPr>
+      </w:pPr>
+      <w:r>
+        <w:rPr>
+          <w:rFonts w:ascii="Palatino Linotype" w:hAnsi="Palatino Linotype"/>
+          <w:color w:val="7F7F7F" w:themeColor="text1" w:themeTint="80"/>
+        </w:rPr>
+        <w:t>•</w:t>
+      </w:r>
+      <w:r>
+        <w:rPr>
+          <w:rFonts w:ascii="Palatino Linotype" w:hAnsi="Palatino Linotype"/>
+          <w:color w:val="7F7F7F" w:themeColor="text1" w:themeTint="80"/>
+        </w:rPr>
+        <w:tab/>
+        <w:t>Deep convolutional neural networks for automatic classification of gastric carcinoma using whole slide images in digital histopathology. Computerized Medical Imaging and Graphics. 2017; In Press.</w:t>
+      </w:r>
+    </w:p>
+    <w:p>
+      <w:pPr>
+        <w:rPr>
+          <w:rFonts w:ascii="Palatino Linotype" w:hAnsi="Palatino Linotype"/>
+          <w:color w:val="7F7F7F" w:themeColor="text1" w:themeTint="80"/>
+        </w:rPr>
+      </w:pPr>
+    </w:p>
+    <w:p>
+      <w:pPr>
+        <w:rPr>
+          <w:rFonts w:ascii="Palatino Linotype" w:hAnsi="Palatino Linotype"/>
+          <w:color w:val="7F7F7F" w:themeColor="text1" w:themeTint="80"/>
+        </w:rPr>
+      </w:pPr>
+      <w:r>
+        <w:rPr>
+          <w:rFonts w:ascii="Palatino Linotype" w:hAnsi="Palatino Linotype"/>
+          <w:color w:val="7F7F7F" w:themeColor="text1" w:themeTint="80"/>
+        </w:rPr>
+        <w:lastRenderedPageBreak/>
+        <w:t>Data sets:</w:t>
+      </w:r>
+    </w:p>
+    <w:p>
+      <w:pPr>
+        <w:rPr>
+          <w:rFonts w:ascii="Palatino Linotype" w:hAnsi="Palatino Linotype"/>
+          <w:color w:val="7F7F7F" w:themeColor="text1" w:themeTint="80"/>
+        </w:rPr>
+      </w:pPr>
+      <w:r>
+        <w:rPr>
+          <w:rFonts w:ascii="Palatino Linotype" w:hAnsi="Palatino Linotype"/>
+          <w:color w:val="7F7F7F" w:themeColor="text1" w:themeTint="80"/>
+        </w:rPr>
+        <w:t>•</w:t>
+      </w:r>
+      <w:r>
+        <w:rPr>
+          <w:rFonts w:ascii="Palatino Linotype" w:hAnsi="Palatino Linotype"/>
+          <w:color w:val="7F7F7F" w:themeColor="text1" w:themeTint="80"/>
+        </w:rPr>
+        <w:tab/>
+        <w:t>60 whole slide images from Chilean Patients (from PRECISO clinical study) .</w:t>
+      </w:r>
+    </w:p>
+    <w:p>
+      <w:pPr>
+        <w:rPr>
+          <w:rFonts w:ascii="Palatino Linotype" w:hAnsi="Palatino Linotype"/>
+          <w:color w:val="7F7F7F" w:themeColor="text1" w:themeTint="80"/>
+        </w:rPr>
+      </w:pPr>
+    </w:p>
+    <w:p>
+      <w:pPr>
+        <w:rPr>
+          <w:rFonts w:ascii="Palatino Linotype" w:hAnsi="Palatino Linotype"/>
+          <w:color w:val="7F7F7F" w:themeColor="text1" w:themeTint="80"/>
+        </w:rPr>
+      </w:pPr>
+      <w:r>
+        <w:rPr>
+          <w:rFonts w:ascii="Palatino Linotype" w:hAnsi="Palatino Linotype"/>
+          <w:color w:val="7F7F7F" w:themeColor="text1" w:themeTint="80"/>
+        </w:rPr>
+        <w:t>Software:</w:t>
+      </w:r>
+    </w:p>
+    <w:p>
+      <w:pPr>
+        <w:rPr>
+          <w:rFonts w:ascii="Palatino Linotype" w:hAnsi="Palatino Linotype"/>
+          <w:color w:val="7F7F7F" w:themeColor="text1" w:themeTint="80"/>
+        </w:rPr>
+      </w:pPr>
+      <w:r>
+        <w:rPr>
+          <w:rFonts w:ascii="Palatino Linotype" w:hAnsi="Palatino Linotype"/>
+          <w:color w:val="7F7F7F" w:themeColor="text1" w:themeTint="80"/>
+        </w:rPr>
+        <w:t>•</w:t>
+      </w:r>
+      <w:r>
+        <w:rPr>
+          <w:rFonts w:ascii="Palatino Linotype" w:hAnsi="Palatino Linotype"/>
+          <w:color w:val="7F7F7F" w:themeColor="text1" w:themeTint="80"/>
+        </w:rPr>
+        <w:tab/>
+        <w:t>Python (numpy, opencv, scikit learn), caffe, NDPI tools</w:t>
+      </w:r>
+    </w:p>
+    <w:p>
+      <w:pPr>
+        <w:rPr>
+          <w:rFonts w:ascii="Palatino Linotype" w:hAnsi="Palatino Linotype"/>
+          <w:color w:val="7F7F7F" w:themeColor="text1" w:themeTint="80"/>
+        </w:rPr>
+      </w:pPr>
+    </w:p>
+    <w:p>
+      <w:pPr>
+        <w:rPr>
+          <w:rFonts w:ascii="Palatino Linotype" w:hAnsi="Palatino Linotype"/>
+          <w:color w:val="7F7F7F" w:themeColor="text1" w:themeTint="80"/>
+        </w:rPr>
+      </w:pPr>
+      <w:r>
+        <w:rPr>
+          <w:rFonts w:ascii="Palatino Linotype" w:hAnsi="Palatino Linotype"/>
+          <w:color w:val="7F7F7F" w:themeColor="text1" w:themeTint="80"/>
+        </w:rPr>
+        <w:t>Computing:</w:t>
+      </w:r>
+    </w:p>
+    <w:p>
+      <w:pPr>
+        <w:rPr>
+          <w:rFonts w:ascii="Palatino Linotype" w:hAnsi="Palatino Linotype"/>
+          <w:color w:val="7F7F7F" w:themeColor="text1" w:themeTint="80"/>
+        </w:rPr>
+      </w:pPr>
+      <w:r>
+        <w:rPr>
+          <w:rFonts w:ascii="Palatino Linotype" w:hAnsi="Palatino Linotype"/>
+          <w:color w:val="7F7F7F" w:themeColor="text1" w:themeTint="80"/>
+        </w:rPr>
+        <w:t>•</w:t>
+      </w:r>
+      <w:r>
+        <w:rPr>
+          <w:rFonts w:ascii="Palatino Linotype" w:hAnsi="Palatino Linotype"/>
+          <w:color w:val="7F7F7F" w:themeColor="text1" w:themeTint="80"/>
+        </w:rPr>
+        <w:tab/>
+        <w:t>HPC for parallel image processing, GPUs for caffe training.</w:t>
+      </w:r>
     </w:p>
     <w:sectPr>
       <w:pgSz w:w="12240" w:h="15840"/>

</xml_diff>

<commit_message>
First pass at timeline
</commit_message>
<xml_diff>
--- a/LSSDS SOW.docx
+++ b/LSSDS SOW.docx
@@ -192,8 +192,16 @@
               <w:rPr>
                 <w:rFonts w:ascii="Palatino Linotype" w:hAnsi="Palatino Linotype"/>
               </w:rPr>
-              <w:t xml:space="preserve"> Cortes Zuleta</w:t>
+              <w:t xml:space="preserve"> Cortes </w:t>
             </w:r>
+            <w:proofErr w:type="spellStart"/>
+            <w:r>
+              <w:rPr>
+                <w:rFonts w:ascii="Palatino Linotype" w:hAnsi="Palatino Linotype"/>
+              </w:rPr>
+              <w:t>Zuleta</w:t>
+            </w:r>
+            <w:proofErr w:type="spellEnd"/>
             <w:r>
               <w:rPr>
                 <w:rFonts w:ascii="Palatino Linotype" w:hAnsi="Palatino Linotype"/>
@@ -588,377 +596,328 @@
         </w:rPr>
         <w:t>. Different methods will be investigated, including neural networks, to determine which is the most appropriate for categorization of the imaging data into multiple classes. Quantitative data will have to be extracted from the images.</w:t>
       </w:r>
+    </w:p>
+    <w:p>
+      <w:pPr>
+        <w:rPr>
+          <w:rFonts w:ascii="Palatino Linotype" w:hAnsi="Palatino Linotype"/>
+        </w:rPr>
+      </w:pPr>
+    </w:p>
+    <w:p>
+      <w:pPr>
+        <w:rPr>
+          <w:rFonts w:ascii="Palatino Linotype" w:hAnsi="Palatino Linotype"/>
+          <w:u w:val="single"/>
+        </w:rPr>
+      </w:pPr>
+      <w:r>
+        <w:rPr>
+          <w:rFonts w:ascii="Palatino Linotype" w:hAnsi="Palatino Linotype"/>
+          <w:u w:val="single"/>
+        </w:rPr>
+        <w:t>Resources available</w:t>
+      </w:r>
+      <w:r>
+        <w:rPr>
+          <w:rFonts w:ascii="Palatino Linotype" w:hAnsi="Palatino Linotype"/>
+          <w:u w:val="single"/>
+        </w:rPr>
+        <w:t>:</w:t>
+      </w:r>
+    </w:p>
+    <w:p>
+      <w:pPr>
+        <w:rPr>
+          <w:rFonts w:ascii="Palatino Linotype" w:hAnsi="Palatino Linotype"/>
+        </w:rPr>
+      </w:pPr>
+      <w:r>
+        <w:rPr>
+          <w:rFonts w:ascii="Palatino Linotype" w:hAnsi="Palatino Linotype"/>
+        </w:rPr>
+        <w:t>Cancer tissue data</w:t>
+      </w:r>
+      <w:r>
+        <w:rPr>
+          <w:rFonts w:ascii="Palatino Linotype" w:hAnsi="Palatino Linotype"/>
+        </w:rPr>
+        <w:t xml:space="preserve"> and software for viewing</w:t>
+      </w:r>
+    </w:p>
+    <w:p>
+      <w:pPr>
+        <w:rPr>
+          <w:rFonts w:ascii="Palatino Linotype" w:hAnsi="Palatino Linotype"/>
+        </w:rPr>
+      </w:pPr>
+      <w:r>
+        <w:rPr>
+          <w:rFonts w:ascii="Palatino Linotype" w:hAnsi="Palatino Linotype"/>
+        </w:rPr>
+        <w:lastRenderedPageBreak/>
+        <w:t>Good internet at all times</w:t>
+      </w:r>
+    </w:p>
+    <w:p>
+      <w:pPr>
+        <w:rPr>
+          <w:rFonts w:ascii="Palatino Linotype" w:hAnsi="Palatino Linotype"/>
+        </w:rPr>
+      </w:pPr>
+      <w:r>
+        <w:rPr>
+          <w:rFonts w:ascii="Palatino Linotype" w:hAnsi="Palatino Linotype"/>
+        </w:rPr>
+        <w:t>High performance cluster</w:t>
+      </w:r>
+      <w:r>
+        <w:rPr>
+          <w:rFonts w:ascii="Palatino Linotype" w:hAnsi="Palatino Linotype"/>
+        </w:rPr>
+        <w:t xml:space="preserve"> for parallel image processing</w:t>
+      </w:r>
+    </w:p>
+    <w:p>
+      <w:pPr>
+        <w:rPr>
+          <w:rFonts w:ascii="Palatino Linotype" w:hAnsi="Palatino Linotype"/>
+        </w:rPr>
+      </w:pPr>
+    </w:p>
+    <w:p>
+      <w:pPr>
+        <w:rPr>
+          <w:rFonts w:ascii="Palatino Linotype" w:hAnsi="Palatino Linotype"/>
+          <w:b/>
+        </w:rPr>
+      </w:pPr>
+      <w:r>
+        <w:rPr>
+          <w:rFonts w:ascii="Palatino Linotype" w:hAnsi="Palatino Linotype"/>
+          <w:b/>
+        </w:rPr>
+        <w:t>Deliverables</w:t>
+      </w:r>
+    </w:p>
+    <w:p>
+      <w:pPr>
+        <w:rPr>
+          <w:rFonts w:ascii="Palatino Linotype" w:hAnsi="Palatino Linotype"/>
+          <w:b/>
+        </w:rPr>
+      </w:pPr>
+    </w:p>
+    <w:p>
+      <w:pPr>
+        <w:rPr>
+          <w:rFonts w:ascii="Palatino Linotype" w:hAnsi="Palatino Linotype"/>
+        </w:rPr>
+      </w:pPr>
+      <w:r>
+        <w:rPr>
+          <w:rFonts w:ascii="Palatino Linotype" w:hAnsi="Palatino Linotype"/>
+        </w:rPr>
+        <w:t>A working pipeline in Python to classify images into cancer groups.</w:t>
+      </w:r>
+    </w:p>
+    <w:p>
+      <w:pPr>
+        <w:rPr>
+          <w:rFonts w:ascii="Palatino Linotype" w:hAnsi="Palatino Linotype"/>
+        </w:rPr>
+      </w:pPr>
+    </w:p>
+    <w:p>
+      <w:pPr>
+        <w:rPr>
+          <w:rFonts w:ascii="Palatino Linotype" w:hAnsi="Palatino Linotype"/>
+        </w:rPr>
+      </w:pPr>
+    </w:p>
+    <w:p>
+      <w:pPr>
+        <w:rPr>
+          <w:rFonts w:ascii="Palatino Linotype" w:hAnsi="Palatino Linotype"/>
+        </w:rPr>
+      </w:pPr>
+      <w:r>
+        <w:rPr>
+          <w:rFonts w:ascii="Palatino Linotype" w:hAnsi="Palatino Linotype"/>
+          <w:b/>
+        </w:rPr>
+        <w:t>Project timeline</w:t>
+      </w:r>
+    </w:p>
+    <w:p>
+      <w:pPr>
+        <w:rPr>
+          <w:rFonts w:ascii="Palatino Linotype" w:hAnsi="Palatino Linotype"/>
+        </w:rPr>
+      </w:pPr>
+    </w:p>
+    <w:p>
+      <w:pPr>
+        <w:rPr>
+          <w:rFonts w:ascii="Palatino Linotype" w:hAnsi="Palatino Linotype"/>
+        </w:rPr>
+      </w:pPr>
+      <w:r>
+        <w:rPr>
+          <w:rFonts w:ascii="Palatino Linotype" w:hAnsi="Palatino Linotype"/>
+        </w:rPr>
+        <w:t>Current literature research, previous work on this project</w:t>
+      </w:r>
+    </w:p>
+    <w:p>
+      <w:pPr>
+        <w:rPr>
+          <w:rFonts w:ascii="Palatino Linotype" w:hAnsi="Palatino Linotype"/>
+        </w:rPr>
+      </w:pPr>
+      <w:r>
+        <w:rPr>
+          <w:rFonts w:ascii="Palatino Linotype" w:hAnsi="Palatino Linotype"/>
+        </w:rPr>
+        <w:tab/>
+        <w:t>Wednesday-Thursday end of day sessions</w:t>
+      </w:r>
+    </w:p>
+    <w:p>
+      <w:pPr>
+        <w:rPr>
+          <w:rFonts w:ascii="Palatino Linotype" w:hAnsi="Palatino Linotype"/>
+        </w:rPr>
+      </w:pPr>
+      <w:r>
+        <w:rPr>
+          <w:rFonts w:ascii="Palatino Linotype" w:hAnsi="Palatino Linotype"/>
+        </w:rPr>
+        <w:t>Research into machine learning algorithms to use</w:t>
+      </w:r>
+    </w:p>
+    <w:p>
+      <w:pPr>
+        <w:rPr>
+          <w:rFonts w:ascii="Palatino Linotype" w:hAnsi="Palatino Linotype"/>
+        </w:rPr>
+      </w:pPr>
+      <w:r>
+        <w:rPr>
+          <w:rFonts w:ascii="Palatino Linotype" w:hAnsi="Palatino Linotype"/>
+        </w:rPr>
+        <w:tab/>
+      </w:r>
+      <w:r>
+        <w:rPr>
+          <w:rFonts w:ascii="Palatino Linotype" w:hAnsi="Palatino Linotype"/>
+        </w:rPr>
+        <w:t>Thursday</w:t>
+      </w:r>
+      <w:r>
+        <w:rPr>
+          <w:rFonts w:ascii="Palatino Linotype" w:hAnsi="Palatino Linotype"/>
+        </w:rPr>
+        <w:t xml:space="preserve"> end-of-day session</w:t>
+      </w:r>
+    </w:p>
+    <w:p>
+      <w:pPr>
+        <w:rPr>
+          <w:rFonts w:ascii="Palatino Linotype" w:hAnsi="Palatino Linotype"/>
+        </w:rPr>
+      </w:pPr>
+      <w:r>
+        <w:rPr>
+          <w:rFonts w:ascii="Palatino Linotype" w:hAnsi="Palatino Linotype"/>
+        </w:rPr>
+        <w:t>Test supervised approach for classification for ROIs using variety of models</w:t>
+      </w:r>
+    </w:p>
+    <w:p>
+      <w:pPr>
+        <w:rPr>
+          <w:rFonts w:ascii="Palatino Linotype" w:hAnsi="Palatino Linotype"/>
+        </w:rPr>
+      </w:pPr>
+      <w:r>
+        <w:rPr>
+          <w:rFonts w:ascii="Palatino Linotype" w:hAnsi="Palatino Linotype"/>
+        </w:rPr>
+        <w:tab/>
+        <w:t>Thursday-Saturday</w:t>
+      </w:r>
+    </w:p>
+    <w:p>
+      <w:pPr>
+        <w:rPr>
+          <w:rFonts w:ascii="Palatino Linotype" w:hAnsi="Palatino Linotype"/>
+        </w:rPr>
+      </w:pPr>
+      <w:r>
+        <w:rPr>
+          <w:rFonts w:ascii="Palatino Linotype" w:hAnsi="Palatino Linotype"/>
+        </w:rPr>
+        <w:t>Compare proposed algorithms using available clinical information</w:t>
+      </w:r>
+    </w:p>
+    <w:p>
+      <w:pPr>
+        <w:rPr>
+          <w:rFonts w:ascii="Palatino Linotype" w:hAnsi="Palatino Linotype"/>
+        </w:rPr>
+      </w:pPr>
+      <w:r>
+        <w:rPr>
+          <w:rFonts w:ascii="Palatino Linotype" w:hAnsi="Palatino Linotype"/>
+        </w:rPr>
+        <w:tab/>
+        <w:t>Friday-Sunday</w:t>
+      </w:r>
+    </w:p>
+    <w:p>
+      <w:pPr>
+        <w:rPr>
+          <w:rFonts w:ascii="Palatino Linotype" w:hAnsi="Palatino Linotype"/>
+        </w:rPr>
+      </w:pPr>
+      <w:r>
+        <w:rPr>
+          <w:rFonts w:ascii="Palatino Linotype" w:hAnsi="Palatino Linotype"/>
+        </w:rPr>
+        <w:t>Formalizing of pipeline code</w:t>
+      </w:r>
+    </w:p>
+    <w:p>
+      <w:pPr>
+        <w:rPr>
+          <w:rFonts w:ascii="Palatino Linotype" w:hAnsi="Palatino Linotype"/>
+        </w:rPr>
+      </w:pPr>
+      <w:r>
+        <w:rPr>
+          <w:rFonts w:ascii="Palatino Linotype" w:hAnsi="Palatino Linotype"/>
+        </w:rPr>
+        <w:tab/>
+        <w:t>Sunday-Monday</w:t>
+      </w:r>
+    </w:p>
+    <w:p>
+      <w:pPr>
+        <w:rPr>
+          <w:rFonts w:ascii="Palatino Linotype" w:hAnsi="Palatino Linotype"/>
+        </w:rPr>
+      </w:pPr>
+    </w:p>
+    <w:p>
+      <w:pPr>
+        <w:rPr>
+          <w:rFonts w:ascii="Palatino Linotype" w:hAnsi="Palatino Linotype"/>
+          <w:color w:val="7F7F7F" w:themeColor="text1" w:themeTint="80"/>
+        </w:rPr>
+      </w:pPr>
       <w:bookmarkStart w:id="0" w:name="_GoBack"/>
       <w:bookmarkEnd w:id="0"/>
-    </w:p>
-    <w:p>
-      <w:pPr>
-        <w:rPr>
-          <w:rFonts w:ascii="Palatino Linotype" w:hAnsi="Palatino Linotype"/>
-        </w:rPr>
-      </w:pPr>
-    </w:p>
-    <w:p>
-      <w:pPr>
-        <w:rPr>
-          <w:rFonts w:ascii="Palatino Linotype" w:hAnsi="Palatino Linotype"/>
-          <w:u w:val="single"/>
-        </w:rPr>
-      </w:pPr>
-      <w:r>
-        <w:rPr>
-          <w:rFonts w:ascii="Palatino Linotype" w:hAnsi="Palatino Linotype"/>
-          <w:u w:val="single"/>
-        </w:rPr>
-        <w:t>Resources available</w:t>
-      </w:r>
-      <w:r>
-        <w:rPr>
-          <w:rFonts w:ascii="Palatino Linotype" w:hAnsi="Palatino Linotype"/>
-          <w:u w:val="single"/>
-        </w:rPr>
-        <w:t>:</w:t>
-      </w:r>
-    </w:p>
-    <w:p>
-      <w:pPr>
-        <w:rPr>
-          <w:rFonts w:ascii="Palatino Linotype" w:hAnsi="Palatino Linotype"/>
-        </w:rPr>
-      </w:pPr>
-      <w:r>
-        <w:rPr>
-          <w:rFonts w:ascii="Palatino Linotype" w:hAnsi="Palatino Linotype"/>
-        </w:rPr>
-        <w:t>Cancer tissue data</w:t>
-      </w:r>
-      <w:r>
-        <w:rPr>
-          <w:rFonts w:ascii="Palatino Linotype" w:hAnsi="Palatino Linotype"/>
-        </w:rPr>
-        <w:t xml:space="preserve"> and software for viewing</w:t>
-      </w:r>
-    </w:p>
-    <w:p>
-      <w:pPr>
-        <w:rPr>
-          <w:rFonts w:ascii="Palatino Linotype" w:hAnsi="Palatino Linotype"/>
-        </w:rPr>
-      </w:pPr>
-      <w:r>
-        <w:rPr>
-          <w:rFonts w:ascii="Palatino Linotype" w:hAnsi="Palatino Linotype"/>
-        </w:rPr>
-        <w:lastRenderedPageBreak/>
-        <w:t>Good internet at all times</w:t>
-      </w:r>
-    </w:p>
-    <w:p>
-      <w:pPr>
-        <w:rPr>
-          <w:rFonts w:ascii="Palatino Linotype" w:hAnsi="Palatino Linotype"/>
-        </w:rPr>
-      </w:pPr>
-      <w:r>
-        <w:rPr>
-          <w:rFonts w:ascii="Palatino Linotype" w:hAnsi="Palatino Linotype"/>
-        </w:rPr>
-        <w:t>High performance cluster</w:t>
-      </w:r>
-    </w:p>
-    <w:p>
-      <w:pPr>
-        <w:rPr>
-          <w:rFonts w:ascii="Palatino Linotype" w:hAnsi="Palatino Linotype"/>
-        </w:rPr>
-      </w:pPr>
-    </w:p>
-    <w:p>
-      <w:pPr>
-        <w:rPr>
-          <w:rFonts w:ascii="Palatino Linotype" w:hAnsi="Palatino Linotype"/>
-          <w:b/>
-        </w:rPr>
-      </w:pPr>
-      <w:r>
-        <w:rPr>
-          <w:rFonts w:ascii="Palatino Linotype" w:hAnsi="Palatino Linotype"/>
-          <w:b/>
-        </w:rPr>
-        <w:t>Deliverables</w:t>
-      </w:r>
-    </w:p>
-    <w:p>
-      <w:pPr>
-        <w:rPr>
-          <w:rFonts w:ascii="Palatino Linotype" w:hAnsi="Palatino Linotype"/>
-          <w:b/>
-        </w:rPr>
-      </w:pPr>
-    </w:p>
-    <w:p>
-      <w:pPr>
-        <w:rPr>
-          <w:rFonts w:ascii="Palatino Linotype" w:hAnsi="Palatino Linotype"/>
-        </w:rPr>
-      </w:pPr>
-      <w:r>
-        <w:rPr>
-          <w:rFonts w:ascii="Palatino Linotype" w:hAnsi="Palatino Linotype"/>
-        </w:rPr>
-        <w:t>A working pipeline in Python to classify images into cancer groups.</w:t>
-      </w:r>
-    </w:p>
-    <w:p>
-      <w:pPr>
-        <w:rPr>
-          <w:rFonts w:ascii="Palatino Linotype" w:hAnsi="Palatino Linotype"/>
-        </w:rPr>
-      </w:pPr>
-    </w:p>
-    <w:p>
-      <w:pPr>
-        <w:rPr>
-          <w:rFonts w:ascii="Palatino Linotype" w:hAnsi="Palatino Linotype"/>
-        </w:rPr>
-      </w:pPr>
-    </w:p>
-    <w:p>
-      <w:pPr>
-        <w:rPr>
-          <w:rFonts w:ascii="Palatino Linotype" w:hAnsi="Palatino Linotype"/>
-        </w:rPr>
-      </w:pPr>
-      <w:r>
-        <w:rPr>
-          <w:rFonts w:ascii="Palatino Linotype" w:hAnsi="Palatino Linotype"/>
-          <w:b/>
-        </w:rPr>
-        <w:t>Project timeline</w:t>
-      </w:r>
-    </w:p>
-    <w:p>
-      <w:pPr>
-        <w:rPr>
-          <w:rFonts w:ascii="Palatino Linotype" w:hAnsi="Palatino Linotype"/>
-        </w:rPr>
-      </w:pPr>
-      <w:r>
-        <w:rPr>
-          <w:rFonts w:ascii="Palatino Linotype" w:hAnsi="Palatino Linotype"/>
-        </w:rPr>
-        <w:t>Wednesday-Friday end-of-day sessions:</w:t>
-      </w:r>
-    </w:p>
-    <w:p>
-      <w:pPr>
-        <w:rPr>
-          <w:rFonts w:ascii="Palatino Linotype" w:hAnsi="Palatino Linotype"/>
-        </w:rPr>
-      </w:pPr>
-      <w:r>
-        <w:rPr>
-          <w:rFonts w:ascii="Palatino Linotype" w:hAnsi="Palatino Linotype"/>
-        </w:rPr>
-        <w:t>Saturday:</w:t>
-      </w:r>
-    </w:p>
-    <w:p>
-      <w:pPr>
-        <w:rPr>
-          <w:rFonts w:ascii="Palatino Linotype" w:hAnsi="Palatino Linotype"/>
-        </w:rPr>
-      </w:pPr>
-      <w:r>
-        <w:rPr>
-          <w:rFonts w:ascii="Palatino Linotype" w:hAnsi="Palatino Linotype"/>
-        </w:rPr>
-        <w:t>Sunday:</w:t>
-      </w:r>
-    </w:p>
-    <w:p>
-      <w:pPr>
-        <w:rPr>
-          <w:rFonts w:ascii="Palatino Linotype" w:hAnsi="Palatino Linotype"/>
-        </w:rPr>
-      </w:pPr>
-      <w:r>
-        <w:rPr>
-          <w:rFonts w:ascii="Palatino Linotype" w:hAnsi="Palatino Linotype"/>
-        </w:rPr>
-        <w:t>Monday:</w:t>
-      </w:r>
-    </w:p>
-    <w:p>
-      <w:pPr>
-        <w:rPr>
-          <w:rFonts w:ascii="Palatino Linotype" w:hAnsi="Palatino Linotype"/>
-        </w:rPr>
-      </w:pPr>
-    </w:p>
-    <w:p>
-      <w:pPr>
-        <w:rPr>
-          <w:rFonts w:ascii="Palatino Linotype" w:hAnsi="Palatino Linotype"/>
-        </w:rPr>
-      </w:pPr>
-      <w:r>
-        <w:rPr>
-          <w:rFonts w:ascii="Palatino Linotype" w:hAnsi="Palatino Linotype"/>
-        </w:rPr>
-        <w:t>###</w:t>
-      </w:r>
-    </w:p>
-    <w:p>
-      <w:pPr>
-        <w:rPr>
-          <w:rFonts w:ascii="Palatino Linotype" w:hAnsi="Palatino Linotype"/>
-          <w:color w:val="7F7F7F" w:themeColor="text1" w:themeTint="80"/>
-        </w:rPr>
-      </w:pPr>
-      <w:r>
-        <w:rPr>
-          <w:rFonts w:ascii="Palatino Linotype" w:hAnsi="Palatino Linotype"/>
-          <w:color w:val="7F7F7F" w:themeColor="text1" w:themeTint="80"/>
-        </w:rPr>
-        <w:t>In clinical conditions, gastric samples are treated with specific compounds (HER2), that mark with c</w:t>
-      </w:r>
-      <w:r>
-        <w:rPr>
-          <w:rFonts w:ascii="Palatino Linotype" w:hAnsi="Palatino Linotype"/>
-          <w:color w:val="7F7F7F" w:themeColor="text1" w:themeTint="80"/>
-        </w:rPr>
-        <w:t xml:space="preserve">olors cancer related molecules. </w:t>
-      </w:r>
-      <w:r>
-        <w:rPr>
-          <w:rFonts w:ascii="Palatino Linotype" w:hAnsi="Palatino Linotype"/>
-          <w:color w:val="7F7F7F" w:themeColor="text1" w:themeTint="80"/>
-        </w:rPr>
-        <w:t>A known pipeline [2] is to start from a large 2D image (30 GB per image) to manually look for cells (blue center), surrounded by HER2 marks (brown), and count the number of cancer positive cells (blue center surrounded by brown) vs total cells [2]. As the % of cancer associated cells increases also the cancer “category” (0 to 3).</w:t>
-      </w:r>
-    </w:p>
-    <w:p>
-      <w:pPr>
-        <w:rPr>
-          <w:rFonts w:ascii="Palatino Linotype" w:hAnsi="Palatino Linotype"/>
-          <w:color w:val="7F7F7F" w:themeColor="text1" w:themeTint="80"/>
-        </w:rPr>
-      </w:pPr>
-    </w:p>
-    <w:p>
-      <w:pPr>
-        <w:rPr>
-          <w:rFonts w:ascii="Palatino Linotype" w:hAnsi="Palatino Linotype"/>
-          <w:color w:val="7F7F7F" w:themeColor="text1" w:themeTint="80"/>
-        </w:rPr>
-      </w:pPr>
-      <w:r>
-        <w:rPr>
-          <w:rFonts w:ascii="Palatino Linotype" w:hAnsi="Palatino Linotype"/>
-          <w:color w:val="7F7F7F" w:themeColor="text1" w:themeTint="80"/>
-        </w:rPr>
-        <w:t>Milestones:</w:t>
-      </w:r>
-    </w:p>
-    <w:p>
-      <w:pPr>
-        <w:rPr>
-          <w:rFonts w:ascii="Palatino Linotype" w:hAnsi="Palatino Linotype"/>
-          <w:color w:val="7F7F7F" w:themeColor="text1" w:themeTint="80"/>
-        </w:rPr>
-      </w:pPr>
-      <w:r>
-        <w:rPr>
-          <w:rFonts w:ascii="Palatino Linotype" w:hAnsi="Palatino Linotype"/>
-          <w:color w:val="7F7F7F" w:themeColor="text1" w:themeTint="80"/>
-        </w:rPr>
-        <w:t xml:space="preserve">- Pre-process images selecting non-blank regions </w:t>
-      </w:r>
-    </w:p>
-    <w:p>
-      <w:pPr>
-        <w:rPr>
-          <w:rFonts w:ascii="Palatino Linotype" w:hAnsi="Palatino Linotype"/>
-          <w:color w:val="7F7F7F" w:themeColor="text1" w:themeTint="80"/>
-        </w:rPr>
-      </w:pPr>
-      <w:r>
-        <w:rPr>
-          <w:rFonts w:ascii="Palatino Linotype" w:hAnsi="Palatino Linotype"/>
-          <w:color w:val="7F7F7F" w:themeColor="text1" w:themeTint="80"/>
-        </w:rPr>
-        <w:t>- Computing Regions of Interest (ROIs) associated to cells</w:t>
-      </w:r>
-    </w:p>
-    <w:p>
-      <w:pPr>
-        <w:rPr>
-          <w:rFonts w:ascii="Palatino Linotype" w:hAnsi="Palatino Linotype"/>
-          <w:color w:val="7F7F7F" w:themeColor="text1" w:themeTint="80"/>
-        </w:rPr>
-      </w:pPr>
-      <w:r>
-        <w:rPr>
-          <w:rFonts w:ascii="Palatino Linotype" w:hAnsi="Palatino Linotype"/>
-          <w:color w:val="7F7F7F" w:themeColor="text1" w:themeTint="80"/>
-        </w:rPr>
-        <w:t>- Test supervised approach for classification of ROIs using SVM and CNN with a pre-trained database</w:t>
-      </w:r>
-    </w:p>
-    <w:p>
-      <w:pPr>
-        <w:rPr>
-          <w:rFonts w:ascii="Palatino Linotype" w:hAnsi="Palatino Linotype"/>
-          <w:color w:val="7F7F7F" w:themeColor="text1" w:themeTint="80"/>
-        </w:rPr>
-      </w:pPr>
-      <w:r>
-        <w:rPr>
-          <w:rFonts w:ascii="Palatino Linotype" w:hAnsi="Palatino Linotype"/>
-          <w:color w:val="7F7F7F" w:themeColor="text1" w:themeTint="80"/>
-        </w:rPr>
-        <w:t>- Compare proposed automatic algorithms with clinical available information (known category classification)</w:t>
-      </w:r>
-    </w:p>
-    <w:p>
-      <w:pPr>
-        <w:rPr>
-          <w:rFonts w:ascii="Palatino Linotype" w:hAnsi="Palatino Linotype"/>
-          <w:color w:val="7F7F7F" w:themeColor="text1" w:themeTint="80"/>
-        </w:rPr>
-      </w:pPr>
-    </w:p>
-    <w:p>
-      <w:pPr>
-        <w:rPr>
-          <w:rFonts w:ascii="Palatino Linotype" w:hAnsi="Palatino Linotype"/>
-          <w:color w:val="7F7F7F" w:themeColor="text1" w:themeTint="80"/>
-        </w:rPr>
-      </w:pPr>
-      <w:r>
-        <w:rPr>
-          <w:rFonts w:ascii="Palatino Linotype" w:hAnsi="Palatino Linotype"/>
-          <w:color w:val="7F7F7F" w:themeColor="text1" w:themeTint="80"/>
-        </w:rPr>
-        <w:t>Resources:</w:t>
-      </w:r>
-    </w:p>
-    <w:p>
-      <w:pPr>
-        <w:rPr>
-          <w:rFonts w:ascii="Palatino Linotype" w:hAnsi="Palatino Linotype"/>
-          <w:color w:val="7F7F7F" w:themeColor="text1" w:themeTint="80"/>
-        </w:rPr>
-      </w:pPr>
-    </w:p>
-    <w:p>
-      <w:pPr>
-        <w:rPr>
-          <w:rFonts w:ascii="Palatino Linotype" w:hAnsi="Palatino Linotype"/>
-          <w:color w:val="7F7F7F" w:themeColor="text1" w:themeTint="80"/>
-        </w:rPr>
-      </w:pPr>
       <w:r>
         <w:rPr>
           <w:rFonts w:ascii="Palatino Linotype" w:hAnsi="Palatino Linotype"/>
@@ -1010,16 +969,15 @@
           <w:color w:val="7F7F7F" w:themeColor="text1" w:themeTint="80"/>
         </w:rPr>
         <w:tab/>
-        <w:t>Deep convolutional neural networks for automatic classification of gastric carcinoma using whole slide images in digital histopathology. Computerized Medical Imaging and Graphics. 2017; In Press.</w:t>
-      </w:r>
-    </w:p>
-    <w:p>
-      <w:pPr>
+        <w:t>Deep convolutional neural networks for automatic classification of gastric carcinoma using whole slide images in digital histopathology. Computerized Medical Imagin</w:t>
+      </w:r>
+      <w:r>
         <w:rPr>
           <w:rFonts w:ascii="Palatino Linotype" w:hAnsi="Palatino Linotype"/>
           <w:color w:val="7F7F7F" w:themeColor="text1" w:themeTint="80"/>
         </w:rPr>
-      </w:pPr>
+        <w:t>g and Graphics. 2017; In Press.</w:t>
+      </w:r>
     </w:p>
     <w:p>
       <w:pPr>
@@ -1028,129 +986,6 @@
           <w:color w:val="7F7F7F" w:themeColor="text1" w:themeTint="80"/>
         </w:rPr>
       </w:pPr>
-      <w:r>
-        <w:rPr>
-          <w:rFonts w:ascii="Palatino Linotype" w:hAnsi="Palatino Linotype"/>
-          <w:color w:val="7F7F7F" w:themeColor="text1" w:themeTint="80"/>
-        </w:rPr>
-        <w:lastRenderedPageBreak/>
-        <w:t>Data sets:</w:t>
-      </w:r>
-    </w:p>
-    <w:p>
-      <w:pPr>
-        <w:rPr>
-          <w:rFonts w:ascii="Palatino Linotype" w:hAnsi="Palatino Linotype"/>
-          <w:color w:val="7F7F7F" w:themeColor="text1" w:themeTint="80"/>
-        </w:rPr>
-      </w:pPr>
-      <w:r>
-        <w:rPr>
-          <w:rFonts w:ascii="Palatino Linotype" w:hAnsi="Palatino Linotype"/>
-          <w:color w:val="7F7F7F" w:themeColor="text1" w:themeTint="80"/>
-        </w:rPr>
-        <w:t>•</w:t>
-      </w:r>
-      <w:r>
-        <w:rPr>
-          <w:rFonts w:ascii="Palatino Linotype" w:hAnsi="Palatino Linotype"/>
-          <w:color w:val="7F7F7F" w:themeColor="text1" w:themeTint="80"/>
-        </w:rPr>
-        <w:tab/>
-        <w:t>60 whole slide images from Chilean Patients (from PRECISO clinical study) .</w:t>
-      </w:r>
-    </w:p>
-    <w:p>
-      <w:pPr>
-        <w:rPr>
-          <w:rFonts w:ascii="Palatino Linotype" w:hAnsi="Palatino Linotype"/>
-          <w:color w:val="7F7F7F" w:themeColor="text1" w:themeTint="80"/>
-        </w:rPr>
-      </w:pPr>
-    </w:p>
-    <w:p>
-      <w:pPr>
-        <w:rPr>
-          <w:rFonts w:ascii="Palatino Linotype" w:hAnsi="Palatino Linotype"/>
-          <w:color w:val="7F7F7F" w:themeColor="text1" w:themeTint="80"/>
-        </w:rPr>
-      </w:pPr>
-      <w:r>
-        <w:rPr>
-          <w:rFonts w:ascii="Palatino Linotype" w:hAnsi="Palatino Linotype"/>
-          <w:color w:val="7F7F7F" w:themeColor="text1" w:themeTint="80"/>
-        </w:rPr>
-        <w:t>Software:</w:t>
-      </w:r>
-    </w:p>
-    <w:p>
-      <w:pPr>
-        <w:rPr>
-          <w:rFonts w:ascii="Palatino Linotype" w:hAnsi="Palatino Linotype"/>
-          <w:color w:val="7F7F7F" w:themeColor="text1" w:themeTint="80"/>
-        </w:rPr>
-      </w:pPr>
-      <w:r>
-        <w:rPr>
-          <w:rFonts w:ascii="Palatino Linotype" w:hAnsi="Palatino Linotype"/>
-          <w:color w:val="7F7F7F" w:themeColor="text1" w:themeTint="80"/>
-        </w:rPr>
-        <w:t>•</w:t>
-      </w:r>
-      <w:r>
-        <w:rPr>
-          <w:rFonts w:ascii="Palatino Linotype" w:hAnsi="Palatino Linotype"/>
-          <w:color w:val="7F7F7F" w:themeColor="text1" w:themeTint="80"/>
-        </w:rPr>
-        <w:tab/>
-        <w:t>Python (numpy, opencv, scikit learn), caffe, NDPI tools</w:t>
-      </w:r>
-    </w:p>
-    <w:p>
-      <w:pPr>
-        <w:rPr>
-          <w:rFonts w:ascii="Palatino Linotype" w:hAnsi="Palatino Linotype"/>
-          <w:color w:val="7F7F7F" w:themeColor="text1" w:themeTint="80"/>
-        </w:rPr>
-      </w:pPr>
-    </w:p>
-    <w:p>
-      <w:pPr>
-        <w:rPr>
-          <w:rFonts w:ascii="Palatino Linotype" w:hAnsi="Palatino Linotype"/>
-          <w:color w:val="7F7F7F" w:themeColor="text1" w:themeTint="80"/>
-        </w:rPr>
-      </w:pPr>
-      <w:r>
-        <w:rPr>
-          <w:rFonts w:ascii="Palatino Linotype" w:hAnsi="Palatino Linotype"/>
-          <w:color w:val="7F7F7F" w:themeColor="text1" w:themeTint="80"/>
-        </w:rPr>
-        <w:t>Computing:</w:t>
-      </w:r>
-    </w:p>
-    <w:p>
-      <w:pPr>
-        <w:rPr>
-          <w:rFonts w:ascii="Palatino Linotype" w:hAnsi="Palatino Linotype"/>
-          <w:color w:val="7F7F7F" w:themeColor="text1" w:themeTint="80"/>
-        </w:rPr>
-      </w:pPr>
-      <w:r>
-        <w:rPr>
-          <w:rFonts w:ascii="Palatino Linotype" w:hAnsi="Palatino Linotype"/>
-          <w:color w:val="7F7F7F" w:themeColor="text1" w:themeTint="80"/>
-        </w:rPr>
-        <w:t>•</w:t>
-      </w:r>
-      <w:r>
-        <w:rPr>
-          <w:rFonts w:ascii="Palatino Linotype" w:hAnsi="Palatino Linotype"/>
-          <w:color w:val="7F7F7F" w:themeColor="text1" w:themeTint="80"/>
-        </w:rPr>
-        <w:tab/>
-        <w:t>HPC for parallel image processing, GPUs for caffe training.</w:t>
-      </w:r>
     </w:p>
     <w:sectPr>
       <w:pgSz w:w="12240" w:h="15840"/>

</xml_diff>

<commit_message>
Final proposal, forgot to update days ago
</commit_message>
<xml_diff>
--- a/LSSDS SOW.docx
+++ b/LSSDS SOW.docx
@@ -122,7 +122,7 @@
         <w:rPr>
           <w:rFonts w:ascii="Palatino Linotype" w:hAnsi="Palatino Linotype"/>
         </w:rPr>
-        <w:t>22</w:t>
+        <w:t>24</w:t>
       </w:r>
     </w:p>
     <w:p>
@@ -292,7 +292,13 @@
               <w:rPr>
                 <w:rFonts w:ascii="Palatino Linotype" w:hAnsi="Palatino Linotype"/>
               </w:rPr>
-              <w:t>First draft</w:t>
+              <w:t>Final</w:t>
+            </w:r>
+            <w:r>
+              <w:rPr>
+                <w:rFonts w:ascii="Palatino Linotype" w:hAnsi="Palatino Linotype"/>
+              </w:rPr>
+              <w:t xml:space="preserve"> draft</w:t>
             </w:r>
           </w:p>
         </w:tc>
@@ -338,413 +344,268 @@
         <w:rPr>
           <w:rFonts w:ascii="Palatino Linotype" w:hAnsi="Palatino Linotype"/>
         </w:rPr>
-        <w:t xml:space="preserve">Samples were obtained 80 Chilean patients from National Cancer Institute and the </w:t>
-      </w:r>
-      <w:r>
-        <w:rPr>
-          <w:rFonts w:ascii="Palatino Linotype" w:hAnsi="Palatino Linotype"/>
-        </w:rPr>
-        <w:t xml:space="preserve">gastric cancer biopsy </w:t>
-      </w:r>
-      <w:r>
-        <w:rPr>
-          <w:rFonts w:ascii="Palatino Linotype" w:hAnsi="Palatino Linotype"/>
-        </w:rPr>
-        <w:t>tissue</w:t>
-      </w:r>
-      <w:r>
-        <w:rPr>
-          <w:rFonts w:ascii="Palatino Linotype" w:hAnsi="Palatino Linotype"/>
-        </w:rPr>
-        <w:t>s</w:t>
-      </w:r>
-      <w:r>
-        <w:rPr>
-          <w:rFonts w:ascii="Palatino Linotype" w:hAnsi="Palatino Linotype"/>
-        </w:rPr>
-        <w:t xml:space="preserve"> </w:t>
-      </w:r>
-      <w:r>
-        <w:rPr>
-          <w:rFonts w:ascii="Palatino Linotype" w:hAnsi="Palatino Linotype"/>
-        </w:rPr>
-        <w:t>were</w:t>
-      </w:r>
-      <w:r>
-        <w:rPr>
-          <w:rFonts w:ascii="Palatino Linotype" w:hAnsi="Palatino Linotype"/>
-        </w:rPr>
-        <w:t xml:space="preserve"> cut, stained for cell structure and </w:t>
-      </w:r>
-      <w:r>
-        <w:rPr>
-          <w:rFonts w:ascii="Palatino Linotype" w:hAnsi="Palatino Linotype"/>
+        <w:t xml:space="preserve">Samples were obtained 80 Chilean patients from National Cancer Institute and the gastric cancer biopsy tissues were cut, stained for cell structure and Her2, and put onto microscopy slides. Large numbers of slides were scanned by a microscope and loaded onto proprietary software. Individual cells were identified in these images and must be classified into 3+, 2, 1, or 0 based on severity. </w:t>
+      </w:r>
+    </w:p>
+    <w:p>
+      <w:pPr>
+        <w:rPr>
+          <w:rFonts w:ascii="Palatino Linotype" w:hAnsi="Palatino Linotype"/>
+        </w:rPr>
+      </w:pPr>
+    </w:p>
+    <w:p>
+      <w:pPr>
+        <w:rPr>
+          <w:rFonts w:ascii="Palatino Linotype" w:hAnsi="Palatino Linotype"/>
+        </w:rPr>
+      </w:pPr>
+      <w:r>
+        <w:rPr>
+          <w:rFonts w:ascii="Palatino Linotype" w:hAnsi="Palatino Linotype"/>
+        </w:rPr>
+        <w:t>This type of test is not a perfect way to detect cancerous tissue, but is much cheaper (and faster, I’m guessing) than other methods. These classifications help practitioners decide which patients require further analysis for diagnosis.</w:t>
+      </w:r>
+    </w:p>
+    <w:p>
+      <w:pPr>
+        <w:rPr>
+          <w:rFonts w:ascii="Palatino Linotype" w:hAnsi="Palatino Linotype"/>
+          <w:b/>
+        </w:rPr>
+      </w:pPr>
+      <w:r>
+        <w:rPr>
+          <w:rFonts w:ascii="Palatino Linotype" w:hAnsi="Palatino Linotype"/>
+          <w:b/>
+        </w:rPr>
+        <w:t>Problem statement</w:t>
+      </w:r>
+    </w:p>
+    <w:p>
+      <w:pPr>
+        <w:rPr>
+          <w:rFonts w:ascii="Palatino Linotype" w:hAnsi="Palatino Linotype"/>
+          <w:b/>
+        </w:rPr>
+      </w:pPr>
+    </w:p>
+    <w:p>
+      <w:pPr>
+        <w:rPr>
+          <w:rFonts w:ascii="Times New Roman" w:eastAsia="Times New Roman" w:hAnsi="Times New Roman" w:cs="Times New Roman"/>
+        </w:rPr>
+      </w:pPr>
+      <w:r>
+        <w:rPr>
+          <w:rFonts w:ascii="Palatino Linotype" w:eastAsia="Times New Roman" w:hAnsi="Palatino Linotype" w:cs="Times New Roman"/>
+          <w:color w:val="000000"/>
+          <w:u w:val="single"/>
+        </w:rPr>
+        <w:t>Goal:</w:t>
+      </w:r>
+    </w:p>
+    <w:p>
+      <w:pPr>
+        <w:rPr>
+          <w:rFonts w:ascii="Times New Roman" w:eastAsia="Times New Roman" w:hAnsi="Times New Roman" w:cs="Times New Roman"/>
+        </w:rPr>
+      </w:pPr>
+      <w:r>
+        <w:rPr>
+          <w:rFonts w:ascii="Palatino Linotype" w:eastAsia="Times New Roman" w:hAnsi="Palatino Linotype" w:cs="Times New Roman"/>
+          <w:color w:val="000000"/>
+        </w:rPr>
+        <w:t>First, the images must be preprocessed to become appropriate inputs into Python. Images are stored in a proprietary file type and are each about 20-30GB 2-dimensional images. To ease calculations the images will be cropped into individual smaller tiles.  </w:t>
+      </w:r>
+    </w:p>
+    <w:p>
+      <w:pPr>
+        <w:rPr>
+          <w:rFonts w:ascii="Times New Roman" w:eastAsia="Times New Roman" w:hAnsi="Times New Roman" w:cs="Times New Roman"/>
+        </w:rPr>
+      </w:pPr>
+    </w:p>
+    <w:p>
+      <w:pPr>
+        <w:rPr>
+          <w:rFonts w:ascii="Times New Roman" w:eastAsia="Times New Roman" w:hAnsi="Times New Roman" w:cs="Times New Roman"/>
+        </w:rPr>
+      </w:pPr>
+      <w:r>
+        <w:rPr>
+          <w:rFonts w:ascii="Palatino Linotype" w:eastAsia="Times New Roman" w:hAnsi="Palatino Linotype" w:cs="Times New Roman"/>
+          <w:color w:val="000000"/>
+        </w:rPr>
+        <w:t xml:space="preserve">Next, regions of interest will be identified among the sparse tissue samples. The slides have regions dense with cells (indicated with blue). Cancerous cells are indicated by an outline of brown, indicating where </w:t>
+      </w:r>
+      <w:r>
+        <w:rPr>
+          <w:rFonts w:ascii="Palatino Linotype" w:eastAsia="Times New Roman" w:hAnsi="Palatino Linotype" w:cs="Times New Roman"/>
           <w:i/>
+          <w:iCs/>
+          <w:color w:val="000000"/>
         </w:rPr>
         <w:t>Her2</w:t>
       </w:r>
       <w:r>
         <w:rPr>
-          <w:rFonts w:ascii="Palatino Linotype" w:hAnsi="Palatino Linotype"/>
-        </w:rPr>
-        <w:t xml:space="preserve">, and put onto microscopy slides. Large numbers of slides were scanned by a microscope and loaded onto proprietary software. Individual cells were identified in these images and must be classified into 3+, 2, 1, or 0 based on severity. </w:t>
-      </w:r>
-    </w:p>
-    <w:p>
-      <w:pPr>
-        <w:rPr>
-          <w:rFonts w:ascii="Palatino Linotype" w:hAnsi="Palatino Linotype"/>
-        </w:rPr>
-      </w:pPr>
-    </w:p>
-    <w:p>
-      <w:pPr>
-        <w:rPr>
-          <w:rFonts w:ascii="Palatino Linotype" w:hAnsi="Palatino Linotype"/>
+          <w:rFonts w:ascii="Palatino Linotype" w:eastAsia="Times New Roman" w:hAnsi="Palatino Linotype" w:cs="Times New Roman"/>
+          <w:color w:val="000000"/>
+        </w:rPr>
+        <w:t xml:space="preserve"> is located. The intensity of the color and the percentage of blue/brown cells versus total cells will differentiate the image categories. </w:t>
+      </w:r>
+    </w:p>
+    <w:p>
+      <w:pPr>
+        <w:rPr>
+          <w:rFonts w:ascii="Times New Roman" w:eastAsia="Times New Roman" w:hAnsi="Times New Roman" w:cs="Times New Roman"/>
+        </w:rPr>
+      </w:pPr>
+    </w:p>
+    <w:p>
+      <w:pPr>
+        <w:rPr>
+          <w:rFonts w:ascii="Times New Roman" w:eastAsia="Times New Roman" w:hAnsi="Times New Roman" w:cs="Times New Roman"/>
+        </w:rPr>
+      </w:pPr>
+      <w:r>
+        <w:rPr>
+          <w:rFonts w:ascii="Palatino Linotype" w:eastAsia="Times New Roman" w:hAnsi="Palatino Linotype" w:cs="Times New Roman"/>
+          <w:color w:val="000000"/>
+        </w:rPr>
+        <w:t>The main goal is classification of images into multiple groups using machine learning. Different methods will be investigated, including neural networks, to determine which is the most appropriate for categorization of the imaging data into multiple classes. Quantitative data will have to be extracted from the images.</w:t>
+      </w:r>
+    </w:p>
+    <w:p>
+      <w:pPr>
+        <w:rPr>
+          <w:rFonts w:ascii="Times New Roman" w:eastAsia="Times New Roman" w:hAnsi="Times New Roman" w:cs="Times New Roman"/>
+        </w:rPr>
+      </w:pPr>
+    </w:p>
+    <w:p>
+      <w:pPr>
+        <w:rPr>
+          <w:rFonts w:ascii="Times New Roman" w:eastAsia="Times New Roman" w:hAnsi="Times New Roman" w:cs="Times New Roman"/>
+        </w:rPr>
+      </w:pPr>
+      <w:r>
+        <w:rPr>
+          <w:rFonts w:ascii="Palatino Linotype" w:eastAsia="Times New Roman" w:hAnsi="Palatino Linotype" w:cs="Times New Roman"/>
+          <w:color w:val="000000"/>
+          <w:u w:val="single"/>
+        </w:rPr>
+        <w:lastRenderedPageBreak/>
+        <w:t>Resources available:</w:t>
+      </w:r>
+    </w:p>
+    <w:p>
+      <w:pPr>
+        <w:rPr>
+          <w:rFonts w:ascii="Times New Roman" w:eastAsia="Times New Roman" w:hAnsi="Times New Roman" w:cs="Times New Roman"/>
+        </w:rPr>
+      </w:pPr>
+      <w:r>
+        <w:rPr>
+          <w:rFonts w:ascii="Palatino Linotype" w:eastAsia="Times New Roman" w:hAnsi="Palatino Linotype" w:cs="Times New Roman"/>
+          <w:color w:val="000000"/>
+        </w:rPr>
+        <w:t>Cancer tissue data and software for viewing</w:t>
+      </w:r>
+    </w:p>
+    <w:p>
+      <w:pPr>
+        <w:rPr>
+          <w:rFonts w:ascii="Times New Roman" w:eastAsia="Times New Roman" w:hAnsi="Times New Roman" w:cs="Times New Roman"/>
+        </w:rPr>
+      </w:pPr>
+      <w:r>
+        <w:rPr>
+          <w:rFonts w:ascii="Palatino Linotype" w:eastAsia="Times New Roman" w:hAnsi="Palatino Linotype" w:cs="Times New Roman"/>
+          <w:color w:val="000000"/>
+        </w:rPr>
+        <w:t>Good internet at all times</w:t>
+      </w:r>
+    </w:p>
+    <w:p>
+      <w:pPr>
+        <w:rPr>
+          <w:rFonts w:ascii="Times New Roman" w:eastAsia="Times New Roman" w:hAnsi="Times New Roman" w:cs="Times New Roman"/>
+        </w:rPr>
+      </w:pPr>
+      <w:r>
+        <w:rPr>
+          <w:rFonts w:ascii="Palatino Linotype" w:eastAsia="Times New Roman" w:hAnsi="Palatino Linotype" w:cs="Times New Roman"/>
+          <w:color w:val="000000"/>
+        </w:rPr>
+        <w:t>High performance cluster</w:t>
+      </w:r>
+    </w:p>
+    <w:p>
+      <w:pPr>
+        <w:rPr>
+          <w:rFonts w:ascii="Times New Roman" w:eastAsia="Times New Roman" w:hAnsi="Times New Roman" w:cs="Times New Roman"/>
+        </w:rPr>
+      </w:pPr>
+    </w:p>
+    <w:p>
+      <w:pPr>
+        <w:rPr>
+          <w:rFonts w:ascii="Times New Roman" w:eastAsia="Times New Roman" w:hAnsi="Times New Roman" w:cs="Times New Roman"/>
+        </w:rPr>
+      </w:pPr>
+      <w:r>
+        <w:rPr>
+          <w:rFonts w:ascii="Palatino Linotype" w:eastAsia="Times New Roman" w:hAnsi="Palatino Linotype" w:cs="Times New Roman"/>
           <w:b/>
-        </w:rPr>
-      </w:pPr>
-      <w:r>
-        <w:rPr>
-          <w:rFonts w:ascii="Palatino Linotype" w:hAnsi="Palatino Linotype"/>
+          <w:bCs/>
+          <w:color w:val="000000"/>
+        </w:rPr>
+        <w:t>Deliverables</w:t>
+      </w:r>
+    </w:p>
+    <w:p>
+      <w:pPr>
+        <w:rPr>
+          <w:rFonts w:ascii="Times New Roman" w:eastAsia="Times New Roman" w:hAnsi="Times New Roman" w:cs="Times New Roman"/>
+        </w:rPr>
+      </w:pPr>
+    </w:p>
+    <w:p>
+      <w:pPr>
+        <w:rPr>
+          <w:rFonts w:ascii="Times New Roman" w:eastAsia="Times New Roman" w:hAnsi="Times New Roman" w:cs="Times New Roman"/>
+        </w:rPr>
+      </w:pPr>
+      <w:r>
+        <w:rPr>
+          <w:rFonts w:ascii="Palatino Linotype" w:eastAsia="Times New Roman" w:hAnsi="Palatino Linotype" w:cs="Times New Roman"/>
+          <w:color w:val="000000"/>
+        </w:rPr>
+        <w:t>A working pipeline in Python to classify images into cancer groups.</w:t>
+      </w:r>
+    </w:p>
+    <w:p>
+      <w:pPr>
+        <w:spacing w:after="240"/>
+        <w:rPr>
+          <w:rFonts w:ascii="Times New Roman" w:eastAsia="Times New Roman" w:hAnsi="Times New Roman" w:cs="Times New Roman"/>
+        </w:rPr>
+      </w:pPr>
+    </w:p>
+    <w:p>
+      <w:pPr>
+        <w:rPr>
+          <w:rFonts w:ascii="Times New Roman" w:eastAsia="Times New Roman" w:hAnsi="Times New Roman" w:cs="Times New Roman"/>
+        </w:rPr>
+      </w:pPr>
+      <w:r>
+        <w:rPr>
+          <w:rFonts w:ascii="Palatino Linotype" w:eastAsia="Times New Roman" w:hAnsi="Palatino Linotype" w:cs="Times New Roman"/>
           <w:b/>
-        </w:rPr>
-        <w:t>Problem statement</w:t>
-      </w:r>
-    </w:p>
-    <w:p>
-      <w:pPr>
-        <w:rPr>
-          <w:rFonts w:ascii="Palatino Linotype" w:hAnsi="Palatino Linotype"/>
-          <w:b/>
-        </w:rPr>
-      </w:pPr>
-    </w:p>
-    <w:p>
-      <w:pPr>
-        <w:rPr>
-          <w:rFonts w:ascii="Palatino Linotype" w:hAnsi="Palatino Linotype"/>
-          <w:u w:val="single"/>
-        </w:rPr>
-      </w:pPr>
-      <w:r>
-        <w:rPr>
-          <w:rFonts w:ascii="Palatino Linotype" w:hAnsi="Palatino Linotype"/>
-          <w:u w:val="single"/>
-        </w:rPr>
-        <w:t>Goal:</w:t>
-      </w:r>
-    </w:p>
-    <w:p>
-      <w:pPr>
-        <w:rPr>
-          <w:rFonts w:ascii="Palatino Linotype" w:hAnsi="Palatino Linotype"/>
-        </w:rPr>
-      </w:pPr>
-      <w:r>
-        <w:rPr>
-          <w:rFonts w:ascii="Palatino Linotype" w:hAnsi="Palatino Linotype"/>
-        </w:rPr>
-        <w:t xml:space="preserve">First, the images must be preprocessed to become appropriate inputs into Python. Images are stored in a proprietary file type and are each about </w:t>
-      </w:r>
-      <w:r>
-        <w:rPr>
-          <w:rFonts w:ascii="Palatino Linotype" w:hAnsi="Palatino Linotype"/>
-        </w:rPr>
-        <w:t>20</w:t>
-      </w:r>
-      <w:r>
-        <w:rPr>
-          <w:rFonts w:ascii="Palatino Linotype" w:hAnsi="Palatino Linotype"/>
-        </w:rPr>
-        <w:t>-30</w:t>
-      </w:r>
-      <w:r>
-        <w:rPr>
-          <w:rFonts w:ascii="Palatino Linotype" w:hAnsi="Palatino Linotype"/>
-        </w:rPr>
-        <w:t xml:space="preserve">GB </w:t>
-      </w:r>
-      <w:r>
-        <w:rPr>
-          <w:rFonts w:ascii="Palatino Linotype" w:hAnsi="Palatino Linotype"/>
-        </w:rPr>
-        <w:t xml:space="preserve">2-dimensional </w:t>
-      </w:r>
-      <w:r>
-        <w:rPr>
-          <w:rFonts w:ascii="Palatino Linotype" w:hAnsi="Palatino Linotype"/>
-        </w:rPr>
-        <w:t>images</w:t>
-      </w:r>
-      <w:r>
-        <w:rPr>
-          <w:rFonts w:ascii="Palatino Linotype" w:hAnsi="Palatino Linotype"/>
-        </w:rPr>
-        <w:t xml:space="preserve">. </w:t>
-      </w:r>
-      <w:r>
-        <w:rPr>
-          <w:rFonts w:ascii="Palatino Linotype" w:hAnsi="Palatino Linotype"/>
-        </w:rPr>
-        <w:t xml:space="preserve">To ease calculations the images may also be segmented into individual images. </w:t>
-      </w:r>
-      <w:r>
-        <w:rPr>
-          <w:rFonts w:ascii="Palatino Linotype" w:hAnsi="Palatino Linotype"/>
-        </w:rPr>
-        <w:t xml:space="preserve"> </w:t>
-      </w:r>
-    </w:p>
-    <w:p>
-      <w:pPr>
-        <w:rPr>
-          <w:rFonts w:ascii="Palatino Linotype" w:hAnsi="Palatino Linotype"/>
-        </w:rPr>
-      </w:pPr>
-    </w:p>
-    <w:p>
-      <w:pPr>
-        <w:rPr>
-          <w:rFonts w:ascii="Palatino Linotype" w:hAnsi="Palatino Linotype"/>
-        </w:rPr>
-      </w:pPr>
-      <w:r>
-        <w:rPr>
-          <w:rFonts w:ascii="Palatino Linotype" w:hAnsi="Palatino Linotype"/>
-        </w:rPr>
-        <w:t>Next, regions of interest will be i</w:t>
-      </w:r>
-      <w:r>
-        <w:rPr>
-          <w:rFonts w:ascii="Palatino Linotype" w:hAnsi="Palatino Linotype"/>
-        </w:rPr>
-        <w:t>dentifi</w:t>
-      </w:r>
-      <w:r>
-        <w:rPr>
-          <w:rFonts w:ascii="Palatino Linotype" w:hAnsi="Palatino Linotype"/>
-        </w:rPr>
-        <w:t>ed</w:t>
-      </w:r>
-      <w:r>
-        <w:rPr>
-          <w:rFonts w:ascii="Palatino Linotype" w:hAnsi="Palatino Linotype"/>
-        </w:rPr>
-        <w:t xml:space="preserve"> among </w:t>
-      </w:r>
-      <w:r>
-        <w:rPr>
-          <w:rFonts w:ascii="Palatino Linotype" w:hAnsi="Palatino Linotype"/>
-        </w:rPr>
-        <w:t xml:space="preserve">the </w:t>
-      </w:r>
-      <w:r>
-        <w:rPr>
-          <w:rFonts w:ascii="Palatino Linotype" w:hAnsi="Palatino Linotype"/>
-        </w:rPr>
-        <w:t>sparse tissue sample</w:t>
-      </w:r>
-      <w:r>
-        <w:rPr>
-          <w:rFonts w:ascii="Palatino Linotype" w:hAnsi="Palatino Linotype"/>
-        </w:rPr>
-        <w:t>s. The slides</w:t>
-      </w:r>
-      <w:r>
-        <w:rPr>
-          <w:rFonts w:ascii="Palatino Linotype" w:hAnsi="Palatino Linotype"/>
-        </w:rPr>
-        <w:t xml:space="preserve"> have regions dense with cells (indicated with blue). Cancerous cells are indicated by an outline of brown, indicating where </w:t>
-      </w:r>
-      <w:r>
-        <w:rPr>
-          <w:rFonts w:ascii="Palatino Linotype" w:hAnsi="Palatino Linotype"/>
-          <w:i/>
-        </w:rPr>
-        <w:t>Her2</w:t>
-      </w:r>
-      <w:r>
-        <w:rPr>
-          <w:rFonts w:ascii="Palatino Linotype" w:hAnsi="Palatino Linotype"/>
-        </w:rPr>
-        <w:t xml:space="preserve"> is located. The intensity of the color and the percentage of blue/brown cells versus total cells will differentiate the image categories. </w:t>
-      </w:r>
-    </w:p>
-    <w:p>
-      <w:pPr>
-        <w:rPr>
-          <w:rFonts w:ascii="Palatino Linotype" w:hAnsi="Palatino Linotype"/>
-        </w:rPr>
-      </w:pPr>
-    </w:p>
-    <w:p>
-      <w:pPr>
-        <w:rPr>
-          <w:rFonts w:ascii="Palatino Linotype" w:hAnsi="Palatino Linotype"/>
-        </w:rPr>
-      </w:pPr>
-      <w:r>
-        <w:rPr>
-          <w:rFonts w:ascii="Palatino Linotype" w:hAnsi="Palatino Linotype"/>
-        </w:rPr>
-        <w:t>Classification of images into multiple groups using machine learning</w:t>
-      </w:r>
-      <w:r>
-        <w:rPr>
-          <w:rFonts w:ascii="Palatino Linotype" w:hAnsi="Palatino Linotype"/>
-        </w:rPr>
-        <w:t>. Different methods will be investigated, including neural networks, to determine which is the most appropriate for categorization of the imaging data into multiple classes. Quantitative data will have to be extracted from the images.</w:t>
-      </w:r>
-    </w:p>
-    <w:p>
-      <w:pPr>
-        <w:rPr>
-          <w:rFonts w:ascii="Palatino Linotype" w:hAnsi="Palatino Linotype"/>
-        </w:rPr>
-      </w:pPr>
-    </w:p>
-    <w:p>
-      <w:pPr>
-        <w:rPr>
-          <w:rFonts w:ascii="Palatino Linotype" w:hAnsi="Palatino Linotype"/>
-          <w:u w:val="single"/>
-        </w:rPr>
-      </w:pPr>
-      <w:r>
-        <w:rPr>
-          <w:rFonts w:ascii="Palatino Linotype" w:hAnsi="Palatino Linotype"/>
-          <w:u w:val="single"/>
-        </w:rPr>
-        <w:t>Resources available</w:t>
-      </w:r>
-      <w:r>
-        <w:rPr>
-          <w:rFonts w:ascii="Palatino Linotype" w:hAnsi="Palatino Linotype"/>
-          <w:u w:val="single"/>
-        </w:rPr>
-        <w:t>:</w:t>
-      </w:r>
-    </w:p>
-    <w:p>
-      <w:pPr>
-        <w:rPr>
-          <w:rFonts w:ascii="Palatino Linotype" w:hAnsi="Palatino Linotype"/>
-        </w:rPr>
-      </w:pPr>
-      <w:r>
-        <w:rPr>
-          <w:rFonts w:ascii="Palatino Linotype" w:hAnsi="Palatino Linotype"/>
-        </w:rPr>
-        <w:t>Cancer tissue data</w:t>
-      </w:r>
-      <w:r>
-        <w:rPr>
-          <w:rFonts w:ascii="Palatino Linotype" w:hAnsi="Palatino Linotype"/>
-        </w:rPr>
-        <w:t xml:space="preserve"> and software for viewing</w:t>
-      </w:r>
-    </w:p>
-    <w:p>
-      <w:pPr>
-        <w:rPr>
-          <w:rFonts w:ascii="Palatino Linotype" w:hAnsi="Palatino Linotype"/>
-        </w:rPr>
-      </w:pPr>
-      <w:r>
-        <w:rPr>
-          <w:rFonts w:ascii="Palatino Linotype" w:hAnsi="Palatino Linotype"/>
-        </w:rPr>
-        <w:lastRenderedPageBreak/>
-        <w:t>Good internet at all times</w:t>
-      </w:r>
-    </w:p>
-    <w:p>
-      <w:pPr>
-        <w:rPr>
-          <w:rFonts w:ascii="Palatino Linotype" w:hAnsi="Palatino Linotype"/>
-        </w:rPr>
-      </w:pPr>
-      <w:r>
-        <w:rPr>
-          <w:rFonts w:ascii="Palatino Linotype" w:hAnsi="Palatino Linotype"/>
-        </w:rPr>
-        <w:t>High performance cluster</w:t>
-      </w:r>
-      <w:r>
-        <w:rPr>
-          <w:rFonts w:ascii="Palatino Linotype" w:hAnsi="Palatino Linotype"/>
-        </w:rPr>
-        <w:t xml:space="preserve"> for parallel image processing</w:t>
-      </w:r>
-    </w:p>
-    <w:p>
-      <w:pPr>
-        <w:rPr>
-          <w:rFonts w:ascii="Palatino Linotype" w:hAnsi="Palatino Linotype"/>
-        </w:rPr>
-      </w:pPr>
-    </w:p>
-    <w:p>
-      <w:pPr>
-        <w:rPr>
-          <w:rFonts w:ascii="Palatino Linotype" w:hAnsi="Palatino Linotype"/>
-          <w:b/>
-        </w:rPr>
-      </w:pPr>
-      <w:r>
-        <w:rPr>
-          <w:rFonts w:ascii="Palatino Linotype" w:hAnsi="Palatino Linotype"/>
-          <w:b/>
-        </w:rPr>
-        <w:t>Deliverables</w:t>
-      </w:r>
-    </w:p>
-    <w:p>
-      <w:pPr>
-        <w:rPr>
-          <w:rFonts w:ascii="Palatino Linotype" w:hAnsi="Palatino Linotype"/>
-          <w:b/>
-        </w:rPr>
-      </w:pPr>
-    </w:p>
-    <w:p>
-      <w:pPr>
-        <w:rPr>
-          <w:rFonts w:ascii="Palatino Linotype" w:hAnsi="Palatino Linotype"/>
-        </w:rPr>
-      </w:pPr>
-      <w:r>
-        <w:rPr>
-          <w:rFonts w:ascii="Palatino Linotype" w:hAnsi="Palatino Linotype"/>
-        </w:rPr>
-        <w:t>A working pipeline in Python to classify images into cancer groups.</w:t>
-      </w:r>
-    </w:p>
-    <w:p>
-      <w:pPr>
-        <w:rPr>
-          <w:rFonts w:ascii="Palatino Linotype" w:hAnsi="Palatino Linotype"/>
-        </w:rPr>
-      </w:pPr>
-    </w:p>
-    <w:p>
-      <w:pPr>
-        <w:rPr>
-          <w:rFonts w:ascii="Palatino Linotype" w:hAnsi="Palatino Linotype"/>
-        </w:rPr>
-      </w:pPr>
-    </w:p>
-    <w:p>
-      <w:pPr>
-        <w:rPr>
-          <w:rFonts w:ascii="Palatino Linotype" w:hAnsi="Palatino Linotype"/>
-        </w:rPr>
-      </w:pPr>
-      <w:r>
-        <w:rPr>
-          <w:rFonts w:ascii="Palatino Linotype" w:hAnsi="Palatino Linotype"/>
-          <w:b/>
+          <w:bCs/>
+          <w:color w:val="000000"/>
         </w:rPr>
         <w:t>Project timeline</w:t>
       </w:r>
@@ -752,19 +613,13 @@
     <w:p>
       <w:pPr>
         <w:rPr>
-          <w:rFonts w:ascii="Palatino Linotype" w:hAnsi="Palatino Linotype"/>
-        </w:rPr>
-      </w:pPr>
-    </w:p>
-    <w:p>
-      <w:pPr>
-        <w:rPr>
-          <w:rFonts w:ascii="Palatino Linotype" w:hAnsi="Palatino Linotype"/>
-        </w:rPr>
-      </w:pPr>
-      <w:r>
-        <w:rPr>
-          <w:rFonts w:ascii="Palatino Linotype" w:hAnsi="Palatino Linotype"/>
+          <w:rFonts w:ascii="Times New Roman" w:eastAsia="Times New Roman" w:hAnsi="Times New Roman" w:cs="Times New Roman"/>
+        </w:rPr>
+      </w:pPr>
+      <w:r>
+        <w:rPr>
+          <w:rFonts w:ascii="Palatino Linotype" w:eastAsia="Times New Roman" w:hAnsi="Palatino Linotype" w:cs="Times New Roman"/>
+          <w:color w:val="000000"/>
         </w:rPr>
         <w:t>Current literature research, previous work on this project</w:t>
       </w:r>
@@ -772,12 +627,13 @@
     <w:p>
       <w:pPr>
         <w:rPr>
-          <w:rFonts w:ascii="Palatino Linotype" w:hAnsi="Palatino Linotype"/>
-        </w:rPr>
-      </w:pPr>
-      <w:r>
-        <w:rPr>
-          <w:rFonts w:ascii="Palatino Linotype" w:hAnsi="Palatino Linotype"/>
+          <w:rFonts w:ascii="Times New Roman" w:eastAsia="Times New Roman" w:hAnsi="Times New Roman" w:cs="Times New Roman"/>
+        </w:rPr>
+      </w:pPr>
+      <w:r>
+        <w:rPr>
+          <w:rFonts w:ascii="Palatino Linotype" w:eastAsia="Times New Roman" w:hAnsi="Palatino Linotype" w:cs="Times New Roman"/>
+          <w:color w:val="000000"/>
         </w:rPr>
         <w:tab/>
         <w:t>Wednesday-Thursday end of day sessions</w:t>
@@ -786,12 +642,13 @@
     <w:p>
       <w:pPr>
         <w:rPr>
-          <w:rFonts w:ascii="Palatino Linotype" w:hAnsi="Palatino Linotype"/>
-        </w:rPr>
-      </w:pPr>
-      <w:r>
-        <w:rPr>
-          <w:rFonts w:ascii="Palatino Linotype" w:hAnsi="Palatino Linotype"/>
+          <w:rFonts w:ascii="Times New Roman" w:eastAsia="Times New Roman" w:hAnsi="Times New Roman" w:cs="Times New Roman"/>
+        </w:rPr>
+      </w:pPr>
+      <w:r>
+        <w:rPr>
+          <w:rFonts w:ascii="Palatino Linotype" w:eastAsia="Times New Roman" w:hAnsi="Palatino Linotype" w:cs="Times New Roman"/>
+          <w:color w:val="000000"/>
         </w:rPr>
         <w:t>Research into machine learning algorithms to use</w:t>
       </w:r>
@@ -799,37 +656,28 @@
     <w:p>
       <w:pPr>
         <w:rPr>
-          <w:rFonts w:ascii="Palatino Linotype" w:hAnsi="Palatino Linotype"/>
-        </w:rPr>
-      </w:pPr>
-      <w:r>
-        <w:rPr>
-          <w:rFonts w:ascii="Palatino Linotype" w:hAnsi="Palatino Linotype"/>
+          <w:rFonts w:ascii="Times New Roman" w:eastAsia="Times New Roman" w:hAnsi="Times New Roman" w:cs="Times New Roman"/>
+        </w:rPr>
+      </w:pPr>
+      <w:r>
+        <w:rPr>
+          <w:rFonts w:ascii="Palatino Linotype" w:eastAsia="Times New Roman" w:hAnsi="Palatino Linotype" w:cs="Times New Roman"/>
+          <w:color w:val="000000"/>
         </w:rPr>
         <w:tab/>
-      </w:r>
-      <w:r>
-        <w:rPr>
-          <w:rFonts w:ascii="Palatino Linotype" w:hAnsi="Palatino Linotype"/>
-        </w:rPr>
-        <w:t>Thursday</w:t>
-      </w:r>
-      <w:r>
-        <w:rPr>
-          <w:rFonts w:ascii="Palatino Linotype" w:hAnsi="Palatino Linotype"/>
-        </w:rPr>
-        <w:t xml:space="preserve"> end-of-day session</w:t>
-      </w:r>
-    </w:p>
-    <w:p>
-      <w:pPr>
-        <w:rPr>
-          <w:rFonts w:ascii="Palatino Linotype" w:hAnsi="Palatino Linotype"/>
-        </w:rPr>
-      </w:pPr>
-      <w:r>
-        <w:rPr>
-          <w:rFonts w:ascii="Palatino Linotype" w:hAnsi="Palatino Linotype"/>
+        <w:t>Thursday end-of-day session</w:t>
+      </w:r>
+    </w:p>
+    <w:p>
+      <w:pPr>
+        <w:rPr>
+          <w:rFonts w:ascii="Times New Roman" w:eastAsia="Times New Roman" w:hAnsi="Times New Roman" w:cs="Times New Roman"/>
+        </w:rPr>
+      </w:pPr>
+      <w:r>
+        <w:rPr>
+          <w:rFonts w:ascii="Palatino Linotype" w:eastAsia="Times New Roman" w:hAnsi="Palatino Linotype" w:cs="Times New Roman"/>
+          <w:color w:val="000000"/>
         </w:rPr>
         <w:t>Test supervised approach for classification for ROIs using variety of models</w:t>
       </w:r>
@@ -837,12 +685,13 @@
     <w:p>
       <w:pPr>
         <w:rPr>
-          <w:rFonts w:ascii="Palatino Linotype" w:hAnsi="Palatino Linotype"/>
-        </w:rPr>
-      </w:pPr>
-      <w:r>
-        <w:rPr>
-          <w:rFonts w:ascii="Palatino Linotype" w:hAnsi="Palatino Linotype"/>
+          <w:rFonts w:ascii="Times New Roman" w:eastAsia="Times New Roman" w:hAnsi="Times New Roman" w:cs="Times New Roman"/>
+        </w:rPr>
+      </w:pPr>
+      <w:r>
+        <w:rPr>
+          <w:rFonts w:ascii="Palatino Linotype" w:eastAsia="Times New Roman" w:hAnsi="Palatino Linotype" w:cs="Times New Roman"/>
+          <w:color w:val="000000"/>
         </w:rPr>
         <w:tab/>
         <w:t>Thursday-Saturday</w:t>
@@ -851,12 +700,13 @@
     <w:p>
       <w:pPr>
         <w:rPr>
-          <w:rFonts w:ascii="Palatino Linotype" w:hAnsi="Palatino Linotype"/>
-        </w:rPr>
-      </w:pPr>
-      <w:r>
-        <w:rPr>
-          <w:rFonts w:ascii="Palatino Linotype" w:hAnsi="Palatino Linotype"/>
+          <w:rFonts w:ascii="Times New Roman" w:eastAsia="Times New Roman" w:hAnsi="Times New Roman" w:cs="Times New Roman"/>
+        </w:rPr>
+      </w:pPr>
+      <w:r>
+        <w:rPr>
+          <w:rFonts w:ascii="Palatino Linotype" w:eastAsia="Times New Roman" w:hAnsi="Palatino Linotype" w:cs="Times New Roman"/>
+          <w:color w:val="000000"/>
         </w:rPr>
         <w:t>Compare proposed algorithms using available clinical information</w:t>
       </w:r>
@@ -864,26 +714,28 @@
     <w:p>
       <w:pPr>
         <w:rPr>
-          <w:rFonts w:ascii="Palatino Linotype" w:hAnsi="Palatino Linotype"/>
-        </w:rPr>
-      </w:pPr>
-      <w:r>
-        <w:rPr>
-          <w:rFonts w:ascii="Palatino Linotype" w:hAnsi="Palatino Linotype"/>
+          <w:rFonts w:ascii="Times New Roman" w:eastAsia="Times New Roman" w:hAnsi="Times New Roman" w:cs="Times New Roman"/>
+        </w:rPr>
+      </w:pPr>
+      <w:r>
+        <w:rPr>
+          <w:rFonts w:ascii="Palatino Linotype" w:eastAsia="Times New Roman" w:hAnsi="Palatino Linotype" w:cs="Times New Roman"/>
+          <w:color w:val="000000"/>
         </w:rPr>
         <w:tab/>
-        <w:t>Friday-Sunday</w:t>
-      </w:r>
-    </w:p>
-    <w:p>
-      <w:pPr>
-        <w:rPr>
-          <w:rFonts w:ascii="Palatino Linotype" w:hAnsi="Palatino Linotype"/>
-        </w:rPr>
-      </w:pPr>
-      <w:r>
-        <w:rPr>
-          <w:rFonts w:ascii="Palatino Linotype" w:hAnsi="Palatino Linotype"/>
+        <w:t>Saturday-Sunday</w:t>
+      </w:r>
+    </w:p>
+    <w:p>
+      <w:pPr>
+        <w:rPr>
+          <w:rFonts w:ascii="Times New Roman" w:eastAsia="Times New Roman" w:hAnsi="Times New Roman" w:cs="Times New Roman"/>
+        </w:rPr>
+      </w:pPr>
+      <w:r>
+        <w:rPr>
+          <w:rFonts w:ascii="Palatino Linotype" w:eastAsia="Times New Roman" w:hAnsi="Palatino Linotype" w:cs="Times New Roman"/>
+          <w:color w:val="000000"/>
         </w:rPr>
         <w:t>Formalizing of pipeline code</w:t>
       </w:r>
@@ -891,12 +743,13 @@
     <w:p>
       <w:pPr>
         <w:rPr>
-          <w:rFonts w:ascii="Palatino Linotype" w:hAnsi="Palatino Linotype"/>
-        </w:rPr>
-      </w:pPr>
-      <w:r>
-        <w:rPr>
-          <w:rFonts w:ascii="Palatino Linotype" w:hAnsi="Palatino Linotype"/>
+          <w:rFonts w:ascii="Times New Roman" w:eastAsia="Times New Roman" w:hAnsi="Times New Roman" w:cs="Times New Roman"/>
+        </w:rPr>
+      </w:pPr>
+      <w:r>
+        <w:rPr>
+          <w:rFonts w:ascii="Palatino Linotype" w:eastAsia="Times New Roman" w:hAnsi="Palatino Linotype" w:cs="Times New Roman"/>
+          <w:color w:val="000000"/>
         </w:rPr>
         <w:tab/>
         <w:t>Sunday-Monday</w:t>
@@ -905,9 +758,60 @@
     <w:p>
       <w:pPr>
         <w:rPr>
-          <w:rFonts w:ascii="Palatino Linotype" w:hAnsi="Palatino Linotype"/>
-        </w:rPr>
-      </w:pPr>
+          <w:rFonts w:ascii="Times New Roman" w:eastAsia="Times New Roman" w:hAnsi="Times New Roman" w:cs="Times New Roman"/>
+        </w:rPr>
+      </w:pPr>
+      <w:r>
+        <w:rPr>
+          <w:rFonts w:ascii="Palatino Linotype" w:eastAsia="Times New Roman" w:hAnsi="Palatino Linotype" w:cs="Times New Roman"/>
+          <w:color w:val="000000"/>
+        </w:rPr>
+        <w:t>Make presentation</w:t>
+      </w:r>
+    </w:p>
+    <w:p>
+      <w:pPr>
+        <w:rPr>
+          <w:rFonts w:ascii="Times New Roman" w:eastAsia="Times New Roman" w:hAnsi="Times New Roman" w:cs="Times New Roman"/>
+        </w:rPr>
+      </w:pPr>
+      <w:r>
+        <w:rPr>
+          <w:rFonts w:ascii="Palatino Linotype" w:eastAsia="Times New Roman" w:hAnsi="Palatino Linotype" w:cs="Times New Roman"/>
+          <w:color w:val="000000"/>
+        </w:rPr>
+        <w:tab/>
+        <w:t>Monday</w:t>
+      </w:r>
+    </w:p>
+    <w:p>
+      <w:pPr>
+        <w:rPr>
+          <w:rFonts w:ascii="Times New Roman" w:eastAsia="Times New Roman" w:hAnsi="Times New Roman" w:cs="Times New Roman"/>
+        </w:rPr>
+      </w:pPr>
+      <w:r>
+        <w:rPr>
+          <w:rFonts w:ascii="Palatino Linotype" w:eastAsia="Times New Roman" w:hAnsi="Palatino Linotype" w:cs="Times New Roman"/>
+          <w:color w:val="000000"/>
+        </w:rPr>
+        <w:t>Give presentation</w:t>
+      </w:r>
+    </w:p>
+    <w:p>
+      <w:pPr>
+        <w:rPr>
+          <w:rFonts w:ascii="Times New Roman" w:eastAsia="Times New Roman" w:hAnsi="Times New Roman" w:cs="Times New Roman"/>
+        </w:rPr>
+      </w:pPr>
+      <w:r>
+        <w:rPr>
+          <w:rFonts w:ascii="Palatino Linotype" w:eastAsia="Times New Roman" w:hAnsi="Palatino Linotype" w:cs="Times New Roman"/>
+          <w:color w:val="000000"/>
+        </w:rPr>
+        <w:tab/>
+        <w:t>Tuesday morning</w:t>
+      </w:r>
     </w:p>
     <w:p>
       <w:pPr>
@@ -918,6 +822,14 @@
       </w:pPr>
       <w:bookmarkStart w:id="0" w:name="_GoBack"/>
       <w:bookmarkEnd w:id="0"/>
+    </w:p>
+    <w:p>
+      <w:pPr>
+        <w:rPr>
+          <w:rFonts w:ascii="Palatino Linotype" w:hAnsi="Palatino Linotype"/>
+          <w:color w:val="7F7F7F" w:themeColor="text1" w:themeTint="80"/>
+        </w:rPr>
+      </w:pPr>
       <w:r>
         <w:rPr>
           <w:rFonts w:ascii="Palatino Linotype" w:hAnsi="Palatino Linotype"/>
@@ -1430,6 +1342,25 @@
       </w:tblBorders>
     </w:tblPr>
   </w:style>
+  <w:style w:type="paragraph" w:styleId="NormalWeb">
+    <w:name w:val="Normal (Web)"/>
+    <w:basedOn w:val="Normal"/>
+    <w:uiPriority w:val="99"/>
+    <w:semiHidden/>
+    <w:unhideWhenUsed/>
+    <w:rsid w:val="00956A13"/>
+    <w:pPr>
+      <w:spacing w:before="100" w:beforeAutospacing="1" w:after="100" w:afterAutospacing="1"/>
+    </w:pPr>
+    <w:rPr>
+      <w:rFonts w:ascii="Times New Roman" w:eastAsia="Times New Roman" w:hAnsi="Times New Roman" w:cs="Times New Roman"/>
+    </w:rPr>
+  </w:style>
+  <w:style w:type="character" w:customStyle="1" w:styleId="apple-tab-span">
+    <w:name w:val="apple-tab-span"/>
+    <w:basedOn w:val="DefaultParagraphFont"/>
+    <w:rsid w:val="00956A13"/>
+  </w:style>
 </w:styles>
 </file>
 

</xml_diff>